<commit_message>
finished translation to german
</commit_message>
<xml_diff>
--- a/CV_german.docx
+++ b/CV_german.docx
@@ -6,7 +6,6 @@
       <w:pPr>
         <w:rPr>
           <w:rFonts w:ascii="Yu Gothic" w:eastAsia="Yu Gothic" w:hAnsi="Yu Gothic"/>
-          <w:lang w:val="en-150"/>
         </w:rPr>
       </w:pPr>
       <w:r>
@@ -15,7 +14,6 @@
           <w:b/>
           <w:sz w:val="36"/>
           <w:szCs w:val="36"/>
-          <w:lang w:val="en-150"/>
         </w:rPr>
         <mc:AlternateContent>
           <mc:Choice Requires="wps">
@@ -95,7 +93,6 @@
           <w:rFonts w:ascii="Yu Gothic" w:eastAsia="Yu Gothic" w:hAnsi="Yu Gothic"/>
           <w:sz w:val="32"/>
           <w:szCs w:val="32"/>
-          <w:lang w:val="en-150"/>
         </w:rPr>
         <w:t>MARCO RHEINNECKER</w:t>
       </w:r>
@@ -104,137 +101,110 @@
           <w:rFonts w:ascii="Yu Gothic" w:eastAsia="Yu Gothic" w:hAnsi="Yu Gothic"/>
           <w:sz w:val="32"/>
           <w:szCs w:val="32"/>
-          <w:lang w:val="en-150"/>
         </w:rPr>
         <w:br/>
       </w:r>
       <w:r>
         <w:rPr>
           <w:rFonts w:ascii="Yu Gothic" w:eastAsia="Yu Gothic" w:hAnsi="Yu Gothic"/>
-          <w:lang w:val="en-150"/>
-        </w:rPr>
-        <w:t>Date of birth</w:t>
-      </w:r>
-      <w:r>
-        <w:rPr>
-          <w:rFonts w:ascii="Yu Gothic" w:eastAsia="Yu Gothic" w:hAnsi="Yu Gothic"/>
-          <w:lang w:val="en-150"/>
+        </w:rPr>
+        <w:t>Geburtsdatum</w:t>
+      </w:r>
+      <w:r>
+        <w:rPr>
+          <w:rFonts w:ascii="Yu Gothic" w:eastAsia="Yu Gothic" w:hAnsi="Yu Gothic"/>
         </w:rPr>
         <w:t>:</w:t>
       </w:r>
       <w:r>
         <w:rPr>
           <w:rFonts w:ascii="Yu Gothic" w:eastAsia="Yu Gothic" w:hAnsi="Yu Gothic"/>
-          <w:lang w:val="en-150"/>
-        </w:rPr>
-        <w:tab/>
-      </w:r>
-      <w:r>
-        <w:rPr>
-          <w:rFonts w:ascii="Yu Gothic" w:eastAsia="Yu Gothic" w:hAnsi="Yu Gothic"/>
-          <w:lang w:val="en-150"/>
-        </w:rPr>
-        <w:tab/>
-      </w:r>
-      <w:r>
-        <w:rPr>
-          <w:rFonts w:ascii="Yu Gothic" w:eastAsia="Yu Gothic" w:hAnsi="Yu Gothic"/>
-          <w:lang w:val="en-150"/>
-        </w:rPr>
-        <w:tab/>
-      </w:r>
-      <w:r>
-        <w:rPr>
-          <w:rFonts w:ascii="Yu Gothic" w:eastAsia="Yu Gothic" w:hAnsi="Yu Gothic"/>
-          <w:lang w:val="en-150"/>
+        </w:rPr>
+        <w:tab/>
+      </w:r>
+      <w:r>
+        <w:rPr>
+          <w:rFonts w:ascii="Yu Gothic" w:eastAsia="Yu Gothic" w:hAnsi="Yu Gothic"/>
+        </w:rPr>
+        <w:tab/>
+      </w:r>
+      <w:r>
+        <w:rPr>
+          <w:rFonts w:ascii="Yu Gothic" w:eastAsia="Yu Gothic" w:hAnsi="Yu Gothic"/>
         </w:rPr>
         <w:t xml:space="preserve">06.09.1997 </w:t>
       </w:r>
       <w:r>
         <w:rPr>
           <w:rFonts w:ascii="Yu Gothic" w:eastAsia="Yu Gothic" w:hAnsi="Yu Gothic"/>
-          <w:lang w:val="en-150"/>
         </w:rPr>
         <w:br/>
       </w:r>
       <w:r>
         <w:rPr>
           <w:rFonts w:ascii="Yu Gothic" w:eastAsia="Yu Gothic" w:hAnsi="Yu Gothic"/>
-          <w:lang w:val="en-150"/>
-        </w:rPr>
-        <w:t>Place of birth</w:t>
-      </w:r>
-      <w:r>
-        <w:rPr>
-          <w:rFonts w:ascii="Yu Gothic" w:eastAsia="Yu Gothic" w:hAnsi="Yu Gothic"/>
-          <w:lang w:val="en-150"/>
+        </w:rPr>
+        <w:t>Geburtsort</w:t>
+      </w:r>
+      <w:r>
+        <w:rPr>
+          <w:rFonts w:ascii="Yu Gothic" w:eastAsia="Yu Gothic" w:hAnsi="Yu Gothic"/>
         </w:rPr>
         <w:t>:</w:t>
       </w:r>
       <w:r>
         <w:rPr>
           <w:rFonts w:ascii="Yu Gothic" w:eastAsia="Yu Gothic" w:hAnsi="Yu Gothic"/>
-          <w:lang w:val="en-150"/>
-        </w:rPr>
-        <w:tab/>
-      </w:r>
-      <w:r>
-        <w:rPr>
-          <w:rFonts w:ascii="Yu Gothic" w:eastAsia="Yu Gothic" w:hAnsi="Yu Gothic"/>
-          <w:lang w:val="en-150"/>
-        </w:rPr>
-        <w:tab/>
-      </w:r>
-      <w:r>
-        <w:rPr>
-          <w:rFonts w:ascii="Yu Gothic" w:eastAsia="Yu Gothic" w:hAnsi="Yu Gothic"/>
-          <w:lang w:val="en-150"/>
+        </w:rPr>
+        <w:tab/>
+      </w:r>
+      <w:r>
+        <w:rPr>
+          <w:rFonts w:ascii="Yu Gothic" w:eastAsia="Yu Gothic" w:hAnsi="Yu Gothic"/>
+        </w:rPr>
+        <w:tab/>
+      </w:r>
+      <w:r>
+        <w:rPr>
+          <w:rFonts w:ascii="Yu Gothic" w:eastAsia="Yu Gothic" w:hAnsi="Yu Gothic"/>
+        </w:rPr>
+        <w:tab/>
+      </w:r>
+      <w:r>
+        <w:rPr>
+          <w:rFonts w:ascii="Yu Gothic" w:eastAsia="Yu Gothic" w:hAnsi="Yu Gothic"/>
         </w:rPr>
         <w:t>Neustadt a</w:t>
       </w:r>
       <w:r>
         <w:rPr>
           <w:rFonts w:ascii="Yu Gothic" w:eastAsia="Yu Gothic" w:hAnsi="Yu Gothic"/>
-          <w:lang w:val="en-150"/>
         </w:rPr>
         <w:t>.</w:t>
       </w:r>
       <w:r>
         <w:rPr>
           <w:rFonts w:ascii="Yu Gothic" w:eastAsia="Yu Gothic" w:hAnsi="Yu Gothic"/>
-          <w:lang w:val="en-150"/>
         </w:rPr>
         <w:t xml:space="preserve"> </w:t>
       </w:r>
       <w:r>
         <w:rPr>
           <w:rFonts w:ascii="Yu Gothic" w:eastAsia="Yu Gothic" w:hAnsi="Yu Gothic"/>
-          <w:lang w:val="en-150"/>
         </w:rPr>
         <w:t>d.</w:t>
       </w:r>
       <w:r>
         <w:rPr>
           <w:rFonts w:ascii="Yu Gothic" w:eastAsia="Yu Gothic" w:hAnsi="Yu Gothic"/>
-          <w:lang w:val="en-150"/>
-        </w:rPr>
-        <w:t xml:space="preserve"> </w:t>
-      </w:r>
-      <w:proofErr w:type="spellStart"/>
-      <w:r>
-        <w:rPr>
-          <w:rFonts w:ascii="Yu Gothic" w:eastAsia="Yu Gothic" w:hAnsi="Yu Gothic"/>
-          <w:lang w:val="en-150"/>
-        </w:rPr>
-        <w:t>Weinstraße</w:t>
-      </w:r>
-      <w:proofErr w:type="spellEnd"/>
+        </w:rPr>
+        <w:t xml:space="preserve"> Weinstraße</w:t>
+      </w:r>
     </w:p>
     <w:p>
       <w:pPr>
         <w:rPr>
           <w:rFonts w:ascii="Yu Gothic" w:eastAsia="Yu Gothic" w:hAnsi="Yu Gothic"/>
-          <w:lang w:val="en-150"/>
         </w:rPr>
       </w:pPr>
       <w:r>
@@ -243,7 +213,6 @@
           <w:b/>
           <w:sz w:val="36"/>
           <w:szCs w:val="36"/>
-          <w:lang w:val="en-150"/>
         </w:rPr>
         <mc:AlternateContent>
           <mc:Choice Requires="wps">
@@ -323,206 +292,159 @@
           <w:rFonts w:ascii="Yu Gothic" w:eastAsia="Yu Gothic" w:hAnsi="Yu Gothic"/>
           <w:sz w:val="32"/>
           <w:szCs w:val="32"/>
-          <w:lang w:val="en-150"/>
-        </w:rPr>
-        <w:t>C</w:t>
-      </w:r>
-      <w:r>
-        <w:rPr>
-          <w:rFonts w:ascii="Yu Gothic" w:eastAsia="Yu Gothic" w:hAnsi="Yu Gothic"/>
-          <w:sz w:val="32"/>
-          <w:szCs w:val="32"/>
-          <w:lang w:val="en-150"/>
-        </w:rPr>
-        <w:t>ONTA</w:t>
-      </w:r>
-      <w:r>
-        <w:rPr>
-          <w:rFonts w:ascii="Yu Gothic" w:eastAsia="Yu Gothic" w:hAnsi="Yu Gothic"/>
-          <w:sz w:val="32"/>
-          <w:szCs w:val="32"/>
-          <w:lang w:val="en-150"/>
-        </w:rPr>
-        <w:t>C</w:t>
-      </w:r>
-      <w:r>
-        <w:rPr>
-          <w:rFonts w:ascii="Yu Gothic" w:eastAsia="Yu Gothic" w:hAnsi="Yu Gothic"/>
-          <w:sz w:val="32"/>
-          <w:szCs w:val="32"/>
-          <w:lang w:val="en-150"/>
-        </w:rPr>
-        <w:t>T</w:t>
-      </w:r>
-      <w:r>
-        <w:rPr>
-          <w:rFonts w:ascii="Yu Gothic" w:eastAsia="Yu Gothic" w:hAnsi="Yu Gothic"/>
-          <w:lang w:val="en-150"/>
+        </w:rPr>
+        <w:t>KONTAKT</w:t>
+      </w:r>
+      <w:r>
+        <w:rPr>
+          <w:rFonts w:ascii="Yu Gothic" w:eastAsia="Yu Gothic" w:hAnsi="Yu Gothic"/>
         </w:rPr>
         <w:br/>
-        <w:t>Ad</w:t>
-      </w:r>
-      <w:r>
-        <w:rPr>
-          <w:rFonts w:ascii="Yu Gothic" w:eastAsia="Yu Gothic" w:hAnsi="Yu Gothic"/>
-          <w:lang w:val="en-150"/>
-        </w:rPr>
-        <w:t>d</w:t>
-      </w:r>
-      <w:r>
-        <w:rPr>
-          <w:rFonts w:ascii="Yu Gothic" w:eastAsia="Yu Gothic" w:hAnsi="Yu Gothic"/>
-          <w:lang w:val="en-150"/>
-        </w:rPr>
-        <w:t>res</w:t>
-      </w:r>
-      <w:r>
-        <w:rPr>
-          <w:rFonts w:ascii="Yu Gothic" w:eastAsia="Yu Gothic" w:hAnsi="Yu Gothic"/>
-          <w:lang w:val="en-150"/>
+        <w:t>Adres</w:t>
+      </w:r>
+      <w:r>
+        <w:rPr>
+          <w:rFonts w:ascii="Yu Gothic" w:eastAsia="Yu Gothic" w:hAnsi="Yu Gothic"/>
         </w:rPr>
         <w:t>s</w:t>
       </w:r>
       <w:r>
         <w:rPr>
           <w:rFonts w:ascii="Yu Gothic" w:eastAsia="Yu Gothic" w:hAnsi="Yu Gothic"/>
-          <w:lang w:val="en-150"/>
+        </w:rPr>
+        <w:t>e</w:t>
+      </w:r>
+      <w:r>
+        <w:rPr>
+          <w:rFonts w:ascii="Yu Gothic" w:eastAsia="Yu Gothic" w:hAnsi="Yu Gothic"/>
         </w:rPr>
         <w:t>:</w:t>
       </w:r>
       <w:r>
         <w:rPr>
           <w:rFonts w:ascii="Yu Gothic" w:eastAsia="Yu Gothic" w:hAnsi="Yu Gothic"/>
-          <w:lang w:val="en-150"/>
-        </w:rPr>
-        <w:tab/>
-      </w:r>
-      <w:r>
-        <w:rPr>
-          <w:rFonts w:ascii="Yu Gothic" w:eastAsia="Yu Gothic" w:hAnsi="Yu Gothic"/>
-          <w:lang w:val="en-150"/>
-        </w:rPr>
-        <w:tab/>
-      </w:r>
-      <w:r>
-        <w:rPr>
-          <w:rFonts w:ascii="Yu Gothic" w:eastAsia="Yu Gothic" w:hAnsi="Yu Gothic"/>
-          <w:lang w:val="en-150"/>
-        </w:rPr>
-        <w:tab/>
-      </w:r>
-      <w:r>
-        <w:rPr>
-          <w:rFonts w:ascii="Yu Gothic" w:eastAsia="Yu Gothic" w:hAnsi="Yu Gothic"/>
-          <w:lang w:val="en-150"/>
-        </w:rPr>
-        <w:t xml:space="preserve">Franz </w:t>
+        </w:rPr>
+        <w:tab/>
+      </w:r>
+      <w:r>
+        <w:rPr>
+          <w:rFonts w:ascii="Yu Gothic" w:eastAsia="Yu Gothic" w:hAnsi="Yu Gothic"/>
+        </w:rPr>
+        <w:tab/>
+      </w:r>
+      <w:r>
+        <w:rPr>
+          <w:rFonts w:ascii="Yu Gothic" w:eastAsia="Yu Gothic" w:hAnsi="Yu Gothic"/>
+        </w:rPr>
+        <w:tab/>
+      </w:r>
+      <w:r>
+        <w:rPr>
+          <w:rFonts w:ascii="Yu Gothic" w:eastAsia="Yu Gothic" w:hAnsi="Yu Gothic"/>
+        </w:rPr>
+        <w:t>Franz Knauff Str. 28, 69115 Heidelberg</w:t>
+      </w:r>
+      <w:r>
+        <w:rPr>
+          <w:rFonts w:ascii="Yu Gothic" w:eastAsia="Yu Gothic" w:hAnsi="Yu Gothic"/>
+        </w:rPr>
+        <w:br/>
       </w:r>
       <w:proofErr w:type="spellStart"/>
       <w:r>
         <w:rPr>
           <w:rFonts w:ascii="Yu Gothic" w:eastAsia="Yu Gothic" w:hAnsi="Yu Gothic"/>
-          <w:lang w:val="en-150"/>
-        </w:rPr>
-        <w:t>Knauff</w:t>
+        </w:rPr>
+        <w:t>E</w:t>
+      </w:r>
+      <w:r>
+        <w:rPr>
+          <w:rFonts w:ascii="Yu Gothic" w:eastAsia="Yu Gothic" w:hAnsi="Yu Gothic"/>
+        </w:rPr>
+        <w:t>-</w:t>
+      </w:r>
+      <w:r>
+        <w:rPr>
+          <w:rFonts w:ascii="Yu Gothic" w:eastAsia="Yu Gothic" w:hAnsi="Yu Gothic"/>
+        </w:rPr>
+        <w:t>mail</w:t>
       </w:r>
       <w:proofErr w:type="spellEnd"/>
       <w:r>
         <w:rPr>
           <w:rFonts w:ascii="Yu Gothic" w:eastAsia="Yu Gothic" w:hAnsi="Yu Gothic"/>
-          <w:lang w:val="en-150"/>
-        </w:rPr>
-        <w:t xml:space="preserve"> Str. 28, 69115 Heidelberg</w:t>
-      </w:r>
-      <w:r>
-        <w:rPr>
-          <w:rFonts w:ascii="Yu Gothic" w:eastAsia="Yu Gothic" w:hAnsi="Yu Gothic"/>
-          <w:lang w:val="en-150"/>
+        </w:rPr>
+        <w:t>:</w:t>
+      </w:r>
+      <w:r>
+        <w:rPr>
+          <w:rFonts w:ascii="Yu Gothic" w:eastAsia="Yu Gothic" w:hAnsi="Yu Gothic"/>
+        </w:rPr>
+        <w:tab/>
+      </w:r>
+      <w:r>
+        <w:rPr>
+          <w:rFonts w:ascii="Yu Gothic" w:eastAsia="Yu Gothic" w:hAnsi="Yu Gothic"/>
+        </w:rPr>
+        <w:tab/>
+      </w:r>
+      <w:r>
+        <w:rPr>
+          <w:rFonts w:ascii="Yu Gothic" w:eastAsia="Yu Gothic" w:hAnsi="Yu Gothic"/>
+        </w:rPr>
+        <w:tab/>
+      </w:r>
+      <w:r>
+        <w:rPr>
+          <w:rFonts w:ascii="Yu Gothic" w:eastAsia="Yu Gothic" w:hAnsi="Yu Gothic"/>
+        </w:rPr>
+        <w:t>marco.</w:t>
+      </w:r>
+      <w:r>
+        <w:rPr>
+          <w:rFonts w:ascii="Yu Gothic" w:eastAsia="Yu Gothic" w:hAnsi="Yu Gothic"/>
+        </w:rPr>
+        <w:t>rheinnecker@</w:t>
+      </w:r>
+      <w:r>
+        <w:rPr>
+          <w:rFonts w:ascii="Yu Gothic" w:eastAsia="Yu Gothic" w:hAnsi="Yu Gothic"/>
+        </w:rPr>
+        <w:t>gmail.com</w:t>
+      </w:r>
+      <w:r>
+        <w:rPr>
+          <w:rFonts w:ascii="Yu Gothic" w:eastAsia="Yu Gothic" w:hAnsi="Yu Gothic"/>
         </w:rPr>
         <w:br/>
-        <w:t>E</w:t>
-      </w:r>
-      <w:r>
-        <w:rPr>
-          <w:rFonts w:ascii="Yu Gothic" w:eastAsia="Yu Gothic" w:hAnsi="Yu Gothic"/>
-          <w:lang w:val="en-150"/>
-        </w:rPr>
-        <w:t>-</w:t>
-      </w:r>
-      <w:r>
-        <w:rPr>
-          <w:rFonts w:ascii="Yu Gothic" w:eastAsia="Yu Gothic" w:hAnsi="Yu Gothic"/>
-          <w:lang w:val="en-150"/>
-        </w:rPr>
-        <w:t>mail:</w:t>
-      </w:r>
-      <w:r>
-        <w:rPr>
-          <w:rFonts w:ascii="Yu Gothic" w:eastAsia="Yu Gothic" w:hAnsi="Yu Gothic"/>
-          <w:lang w:val="en-150"/>
-        </w:rPr>
-        <w:tab/>
-      </w:r>
-      <w:r>
-        <w:rPr>
-          <w:rFonts w:ascii="Yu Gothic" w:eastAsia="Yu Gothic" w:hAnsi="Yu Gothic"/>
-          <w:lang w:val="en-150"/>
-        </w:rPr>
-        <w:tab/>
-      </w:r>
-      <w:r>
-        <w:rPr>
-          <w:rFonts w:ascii="Yu Gothic" w:eastAsia="Yu Gothic" w:hAnsi="Yu Gothic"/>
-          <w:lang w:val="en-150"/>
-        </w:rPr>
-        <w:tab/>
-      </w:r>
-      <w:r>
-        <w:rPr>
-          <w:rFonts w:ascii="Yu Gothic" w:eastAsia="Yu Gothic" w:hAnsi="Yu Gothic"/>
-          <w:lang w:val="en-150"/>
-        </w:rPr>
-        <w:t>rheinnecker@stud.uni-heidelberg.de</w:t>
-      </w:r>
-      <w:r>
-        <w:rPr>
-          <w:rFonts w:ascii="Yu Gothic" w:eastAsia="Yu Gothic" w:hAnsi="Yu Gothic"/>
-          <w:lang w:val="en-150"/>
-        </w:rPr>
-        <w:br/>
-      </w:r>
-      <w:r>
-        <w:rPr>
-          <w:rFonts w:ascii="Yu Gothic" w:eastAsia="Yu Gothic" w:hAnsi="Yu Gothic"/>
-          <w:lang w:val="en-150"/>
-        </w:rPr>
-        <w:t>Phone</w:t>
-      </w:r>
-      <w:r>
-        <w:rPr>
-          <w:rFonts w:ascii="Yu Gothic" w:eastAsia="Yu Gothic" w:hAnsi="Yu Gothic"/>
-          <w:lang w:val="en-150"/>
+      </w:r>
+      <w:r>
+        <w:rPr>
+          <w:rFonts w:ascii="Yu Gothic" w:eastAsia="Yu Gothic" w:hAnsi="Yu Gothic"/>
+        </w:rPr>
+        <w:t>Telefon</w:t>
+      </w:r>
+      <w:r>
+        <w:rPr>
+          <w:rFonts w:ascii="Yu Gothic" w:eastAsia="Yu Gothic" w:hAnsi="Yu Gothic"/>
         </w:rPr>
         <w:t>:</w:t>
       </w:r>
       <w:r>
         <w:rPr>
           <w:rFonts w:ascii="Yu Gothic" w:eastAsia="Yu Gothic" w:hAnsi="Yu Gothic"/>
-          <w:lang w:val="en-150"/>
-        </w:rPr>
-        <w:tab/>
-      </w:r>
-      <w:r>
-        <w:rPr>
-          <w:rFonts w:ascii="Yu Gothic" w:eastAsia="Yu Gothic" w:hAnsi="Yu Gothic"/>
-          <w:lang w:val="en-150"/>
-        </w:rPr>
-        <w:tab/>
-      </w:r>
-      <w:r>
-        <w:rPr>
-          <w:rFonts w:ascii="Yu Gothic" w:eastAsia="Yu Gothic" w:hAnsi="Yu Gothic"/>
-          <w:lang w:val="en-150"/>
+        </w:rPr>
+        <w:tab/>
+      </w:r>
+      <w:r>
+        <w:rPr>
+          <w:rFonts w:ascii="Yu Gothic" w:eastAsia="Yu Gothic" w:hAnsi="Yu Gothic"/>
+        </w:rPr>
+        <w:tab/>
+      </w:r>
+      <w:r>
+        <w:rPr>
+          <w:rFonts w:ascii="Yu Gothic" w:eastAsia="Yu Gothic" w:hAnsi="Yu Gothic"/>
         </w:rPr>
         <w:tab/>
         <w:t xml:space="preserve">+49 </w:t>
@@ -530,14 +452,12 @@
       <w:r>
         <w:rPr>
           <w:rFonts w:ascii="Yu Gothic" w:eastAsia="Yu Gothic" w:hAnsi="Yu Gothic"/>
-          <w:lang w:val="en-150"/>
         </w:rPr>
         <w:t>171 6931462</w:t>
       </w:r>
       <w:r>
         <w:rPr>
           <w:rFonts w:ascii="Yu Gothic" w:eastAsia="Yu Gothic" w:hAnsi="Yu Gothic"/>
-          <w:lang w:val="en-150"/>
         </w:rPr>
         <w:tab/>
       </w:r>
@@ -546,7 +466,6 @@
       <w:pPr>
         <w:rPr>
           <w:rFonts w:ascii="Yu Gothic" w:eastAsia="Yu Gothic" w:hAnsi="Yu Gothic"/>
-          <w:lang w:val="en-150"/>
         </w:rPr>
       </w:pPr>
       <w:r>
@@ -555,7 +474,6 @@
           <w:b/>
           <w:sz w:val="36"/>
           <w:szCs w:val="36"/>
-          <w:lang w:val="en-150"/>
         </w:rPr>
         <mc:AlternateContent>
           <mc:Choice Requires="wps">
@@ -635,18 +553,16 @@
           <w:rFonts w:ascii="Yu Gothic" w:eastAsia="Yu Gothic" w:hAnsi="Yu Gothic"/>
           <w:sz w:val="32"/>
           <w:szCs w:val="32"/>
-          <w:lang w:val="en-150"/>
-        </w:rPr>
-        <w:t>EDUCATION</w:t>
+        </w:rPr>
+        <w:t>AUSBILDUNG</w:t>
       </w:r>
       <w:r>
         <w:rPr>
           <w:rFonts w:ascii="Yu Gothic" w:eastAsia="Yu Gothic" w:hAnsi="Yu Gothic"/>
           <w:sz w:val="32"/>
           <w:szCs w:val="32"/>
-          <w:lang w:val="en-150"/>
-        </w:rPr>
-        <w:t xml:space="preserve">                                                                                                                                                  </w:t>
+        </w:rPr>
+        <w:t xml:space="preserve">                                                                                                                                                 </w:t>
       </w:r>
     </w:p>
     <w:p>
@@ -656,7 +572,6 @@
           <w:rFonts w:ascii="Yu Gothic" w:eastAsia="Yu Gothic" w:hAnsi="Yu Gothic"/>
           <w:sz w:val="20"/>
           <w:szCs w:val="20"/>
-          <w:lang w:val="en-150"/>
         </w:rPr>
       </w:pPr>
       <w:r>
@@ -664,7 +579,6 @@
           <w:rFonts w:ascii="Yu Gothic" w:eastAsia="Yu Gothic" w:hAnsi="Yu Gothic"/>
           <w:sz w:val="20"/>
           <w:szCs w:val="20"/>
-          <w:lang w:val="en-150"/>
         </w:rPr>
         <w:t>10/2020</w:t>
       </w:r>
@@ -673,7 +587,6 @@
           <w:rFonts w:ascii="Yu Gothic" w:eastAsia="Yu Gothic" w:hAnsi="Yu Gothic"/>
           <w:sz w:val="20"/>
           <w:szCs w:val="20"/>
-          <w:lang w:val="en-150"/>
         </w:rPr>
         <w:t xml:space="preserve"> – </w:t>
       </w:r>
@@ -682,16 +595,14 @@
           <w:rFonts w:ascii="Yu Gothic" w:eastAsia="Yu Gothic" w:hAnsi="Yu Gothic"/>
           <w:sz w:val="20"/>
           <w:szCs w:val="20"/>
-          <w:lang w:val="en-150"/>
-        </w:rPr>
-        <w:t>today</w:t>
-      </w:r>
-      <w:r>
-        <w:rPr>
-          <w:rFonts w:ascii="Yu Gothic" w:eastAsia="Yu Gothic" w:hAnsi="Yu Gothic"/>
-          <w:sz w:val="20"/>
-          <w:szCs w:val="20"/>
-          <w:lang w:val="en-150"/>
+        </w:rPr>
+        <w:t>heute</w:t>
+      </w:r>
+      <w:r>
+        <w:rPr>
+          <w:rFonts w:ascii="Yu Gothic" w:eastAsia="Yu Gothic" w:hAnsi="Yu Gothic"/>
+          <w:sz w:val="20"/>
+          <w:szCs w:val="20"/>
         </w:rPr>
         <w:tab/>
       </w:r>
@@ -702,9 +613,8 @@
           <w:bCs/>
           <w:sz w:val="20"/>
           <w:szCs w:val="20"/>
-          <w:lang w:val="en-150"/>
-        </w:rPr>
-        <w:t>University</w:t>
+        </w:rPr>
+        <w:t>Universit</w:t>
       </w:r>
       <w:r>
         <w:rPr>
@@ -713,9 +623,8 @@
           <w:bCs/>
           <w:sz w:val="20"/>
           <w:szCs w:val="20"/>
-          <w:lang w:val="en-150"/>
-        </w:rPr>
-        <w:t xml:space="preserve"> of </w:t>
+        </w:rPr>
+        <w:t>ät</w:t>
       </w:r>
       <w:r>
         <w:rPr>
@@ -724,7 +633,16 @@
           <w:bCs/>
           <w:sz w:val="20"/>
           <w:szCs w:val="20"/>
-          <w:lang w:val="en-150"/>
+        </w:rPr>
+        <w:t xml:space="preserve"> </w:t>
+      </w:r>
+      <w:r>
+        <w:rPr>
+          <w:rFonts w:ascii="Yu Gothic" w:eastAsia="Yu Gothic" w:hAnsi="Yu Gothic"/>
+          <w:b/>
+          <w:bCs/>
+          <w:sz w:val="20"/>
+          <w:szCs w:val="20"/>
         </w:rPr>
         <w:t>Heidelberg</w:t>
       </w:r>
@@ -733,28 +651,16 @@
           <w:rFonts w:ascii="Yu Gothic" w:eastAsia="Yu Gothic" w:hAnsi="Yu Gothic"/>
           <w:sz w:val="20"/>
           <w:szCs w:val="20"/>
-          <w:lang w:val="en-150"/>
         </w:rPr>
         <w:br/>
-        <w:t>Master</w:t>
-      </w:r>
-      <w:r>
-        <w:rPr>
-          <w:rFonts w:ascii="Yu Gothic" w:eastAsia="Yu Gothic" w:hAnsi="Yu Gothic"/>
-          <w:sz w:val="20"/>
-          <w:szCs w:val="20"/>
-          <w:lang w:val="en-150"/>
-        </w:rPr>
-        <w:t xml:space="preserve">’s program of molecular biotechnology </w:t>
-      </w:r>
-      <w:r>
-        <w:rPr>
-          <w:rFonts w:ascii="Yu Gothic" w:eastAsia="Yu Gothic" w:hAnsi="Yu Gothic"/>
-          <w:sz w:val="20"/>
-          <w:szCs w:val="20"/>
-          <w:lang w:val="en-150"/>
-        </w:rPr>
-        <w:t>(M.Sc.)</w:t>
+      </w:r>
+      <w:r>
+        <w:rPr>
+          <w:rFonts w:ascii="Yu Gothic" w:eastAsia="Yu Gothic" w:hAnsi="Yu Gothic"/>
+          <w:sz w:val="20"/>
+          <w:szCs w:val="20"/>
+        </w:rPr>
+        <w:t>Master-Studium Molekulare Biotechnologie (M.Sc.)</w:t>
       </w:r>
     </w:p>
     <w:p>
@@ -764,7 +670,6 @@
           <w:rFonts w:ascii="Yu Gothic" w:eastAsia="Yu Gothic" w:hAnsi="Yu Gothic"/>
           <w:sz w:val="20"/>
           <w:szCs w:val="20"/>
-          <w:lang w:val="en-150"/>
         </w:rPr>
       </w:pPr>
       <w:r>
@@ -772,7 +677,6 @@
           <w:rFonts w:ascii="Yu Gothic" w:eastAsia="Yu Gothic" w:hAnsi="Yu Gothic"/>
           <w:sz w:val="20"/>
           <w:szCs w:val="20"/>
-          <w:lang w:val="en-150"/>
         </w:rPr>
         <w:t>10/2017</w:t>
       </w:r>
@@ -781,7 +685,6 @@
           <w:rFonts w:ascii="Yu Gothic" w:eastAsia="Yu Gothic" w:hAnsi="Yu Gothic"/>
           <w:sz w:val="20"/>
           <w:szCs w:val="20"/>
-          <w:lang w:val="en-150"/>
         </w:rPr>
         <w:t xml:space="preserve"> – 09/2020</w:t>
       </w:r>
@@ -790,7 +693,6 @@
           <w:rFonts w:ascii="Yu Gothic" w:eastAsia="Yu Gothic" w:hAnsi="Yu Gothic"/>
           <w:sz w:val="20"/>
           <w:szCs w:val="20"/>
-          <w:lang w:val="en-150"/>
         </w:rPr>
         <w:tab/>
       </w:r>
@@ -801,7 +703,6 @@
           <w:bCs/>
           <w:sz w:val="20"/>
           <w:szCs w:val="20"/>
-          <w:lang w:val="en-150"/>
         </w:rPr>
         <w:t>Universit</w:t>
       </w:r>
@@ -812,9 +713,8 @@
           <w:bCs/>
           <w:sz w:val="20"/>
           <w:szCs w:val="20"/>
-          <w:lang w:val="en-150"/>
-        </w:rPr>
-        <w:t>y of</w:t>
+        </w:rPr>
+        <w:t>ät</w:t>
       </w:r>
       <w:r>
         <w:rPr>
@@ -823,7 +723,6 @@
           <w:bCs/>
           <w:sz w:val="20"/>
           <w:szCs w:val="20"/>
-          <w:lang w:val="en-150"/>
         </w:rPr>
         <w:t xml:space="preserve"> </w:t>
       </w:r>
@@ -834,7 +733,6 @@
           <w:bCs/>
           <w:sz w:val="20"/>
           <w:szCs w:val="20"/>
-          <w:lang w:val="en-150"/>
         </w:rPr>
         <w:t>Heidelberg</w:t>
       </w:r>
@@ -843,7 +741,6 @@
           <w:rFonts w:ascii="Yu Gothic" w:eastAsia="Yu Gothic" w:hAnsi="Yu Gothic"/>
           <w:sz w:val="20"/>
           <w:szCs w:val="20"/>
-          <w:lang w:val="en-150"/>
         </w:rPr>
         <w:br/>
       </w:r>
@@ -852,7 +749,6 @@
           <w:rFonts w:ascii="Yu Gothic" w:eastAsia="Yu Gothic" w:hAnsi="Yu Gothic"/>
           <w:sz w:val="20"/>
           <w:szCs w:val="20"/>
-          <w:lang w:val="en-150"/>
         </w:rPr>
         <w:t>Bachelor</w:t>
       </w:r>
@@ -861,16 +757,22 @@
           <w:rFonts w:ascii="Yu Gothic" w:eastAsia="Yu Gothic" w:hAnsi="Yu Gothic"/>
           <w:sz w:val="20"/>
           <w:szCs w:val="20"/>
-          <w:lang w:val="en-150"/>
-        </w:rPr>
-        <w:t xml:space="preserve">’s program of molecular biotechnology </w:t>
-      </w:r>
-      <w:r>
-        <w:rPr>
-          <w:rFonts w:ascii="Yu Gothic" w:eastAsia="Yu Gothic" w:hAnsi="Yu Gothic"/>
-          <w:sz w:val="20"/>
-          <w:szCs w:val="20"/>
-          <w:lang w:val="en-150"/>
+        </w:rPr>
+        <w:t>-Studium Molekulare Biotechnologie</w:t>
+      </w:r>
+      <w:r>
+        <w:rPr>
+          <w:rFonts w:ascii="Yu Gothic" w:eastAsia="Yu Gothic" w:hAnsi="Yu Gothic"/>
+          <w:sz w:val="20"/>
+          <w:szCs w:val="20"/>
+        </w:rPr>
+        <w:t xml:space="preserve"> </w:t>
+      </w:r>
+      <w:r>
+        <w:rPr>
+          <w:rFonts w:ascii="Yu Gothic" w:eastAsia="Yu Gothic" w:hAnsi="Yu Gothic"/>
+          <w:sz w:val="20"/>
+          <w:szCs w:val="20"/>
         </w:rPr>
         <w:t>(B.Sc.)</w:t>
       </w:r>
@@ -879,17 +781,22 @@
           <w:rFonts w:ascii="Yu Gothic" w:eastAsia="Yu Gothic" w:hAnsi="Yu Gothic"/>
           <w:sz w:val="20"/>
           <w:szCs w:val="20"/>
-          <w:lang w:val="en-150"/>
         </w:rPr>
         <w:br/>
-        <w:t>Major subject: Bioinformatics</w:t>
-      </w:r>
-      <w:r>
-        <w:rPr>
-          <w:rFonts w:ascii="Yu Gothic" w:eastAsia="Yu Gothic" w:hAnsi="Yu Gothic"/>
-          <w:sz w:val="20"/>
-          <w:szCs w:val="20"/>
-          <w:lang w:val="en-150"/>
+      </w:r>
+      <w:r>
+        <w:rPr>
+          <w:rFonts w:ascii="Yu Gothic" w:eastAsia="Yu Gothic" w:hAnsi="Yu Gothic"/>
+          <w:sz w:val="20"/>
+          <w:szCs w:val="20"/>
+        </w:rPr>
+        <w:t>Hauptfach: Bioinformatik</w:t>
+      </w:r>
+      <w:r>
+        <w:rPr>
+          <w:rFonts w:ascii="Yu Gothic" w:eastAsia="Yu Gothic" w:hAnsi="Yu Gothic"/>
+          <w:sz w:val="20"/>
+          <w:szCs w:val="20"/>
         </w:rPr>
         <w:br/>
       </w:r>
@@ -898,27 +805,8 @@
           <w:rFonts w:ascii="Yu Gothic" w:eastAsia="Yu Gothic" w:hAnsi="Yu Gothic"/>
           <w:sz w:val="20"/>
           <w:szCs w:val="20"/>
-          <w:lang w:val="en-150"/>
-        </w:rPr>
-        <w:t>Final grade</w:t>
-      </w:r>
-      <w:r>
-        <w:rPr>
-          <w:rFonts w:ascii="Yu Gothic" w:eastAsia="Yu Gothic" w:hAnsi="Yu Gothic"/>
-          <w:sz w:val="20"/>
-          <w:szCs w:val="20"/>
-          <w:lang w:val="en-150"/>
-        </w:rPr>
-        <w:t>:</w:t>
-      </w:r>
-      <w:r>
-        <w:rPr>
-          <w:rFonts w:ascii="Yu Gothic" w:eastAsia="Yu Gothic" w:hAnsi="Yu Gothic"/>
-          <w:sz w:val="20"/>
-          <w:szCs w:val="20"/>
-          <w:lang w:val="en-150"/>
-        </w:rPr>
-        <w:t xml:space="preserve"> 2,1</w:t>
+        </w:rPr>
+        <w:t>Abschlussnote: 2,1</w:t>
       </w:r>
     </w:p>
     <w:p>
@@ -928,7 +816,6 @@
           <w:rFonts w:ascii="Yu Gothic" w:eastAsia="Yu Gothic" w:hAnsi="Yu Gothic"/>
           <w:sz w:val="20"/>
           <w:szCs w:val="20"/>
-          <w:lang w:val="en-150"/>
         </w:rPr>
       </w:pPr>
       <w:r>
@@ -936,7 +823,6 @@
           <w:rFonts w:ascii="Yu Gothic" w:eastAsia="Yu Gothic" w:hAnsi="Yu Gothic"/>
           <w:sz w:val="20"/>
           <w:szCs w:val="20"/>
-          <w:lang w:val="en-150"/>
         </w:rPr>
         <w:t>09/</w:t>
       </w:r>
@@ -945,7 +831,6 @@
           <w:rFonts w:ascii="Yu Gothic" w:eastAsia="Yu Gothic" w:hAnsi="Yu Gothic"/>
           <w:sz w:val="20"/>
           <w:szCs w:val="20"/>
-          <w:lang w:val="en-150"/>
         </w:rPr>
         <w:t xml:space="preserve">2008 – </w:t>
       </w:r>
@@ -954,7 +839,6 @@
           <w:rFonts w:ascii="Yu Gothic" w:eastAsia="Yu Gothic" w:hAnsi="Yu Gothic"/>
           <w:sz w:val="20"/>
           <w:szCs w:val="20"/>
-          <w:lang w:val="en-150"/>
         </w:rPr>
         <w:t>04/</w:t>
       </w:r>
@@ -963,7 +847,6 @@
           <w:rFonts w:ascii="Yu Gothic" w:eastAsia="Yu Gothic" w:hAnsi="Yu Gothic"/>
           <w:sz w:val="20"/>
           <w:szCs w:val="20"/>
-          <w:lang w:val="en-150"/>
         </w:rPr>
         <w:t>2017</w:t>
       </w:r>
@@ -972,11 +855,9 @@
           <w:rFonts w:ascii="Yu Gothic" w:eastAsia="Yu Gothic" w:hAnsi="Yu Gothic"/>
           <w:sz w:val="20"/>
           <w:szCs w:val="20"/>
-          <w:lang w:val="en-150"/>
-        </w:rPr>
-        <w:tab/>
-      </w:r>
-      <w:proofErr w:type="spellStart"/>
+        </w:rPr>
+        <w:tab/>
+      </w:r>
       <w:r>
         <w:rPr>
           <w:rFonts w:ascii="Yu Gothic" w:eastAsia="Yu Gothic" w:hAnsi="Yu Gothic"/>
@@ -984,11 +865,9 @@
           <w:bCs/>
           <w:sz w:val="20"/>
           <w:szCs w:val="20"/>
-          <w:lang w:val="en-150"/>
-        </w:rPr>
-        <w:t>Kurfürst</w:t>
-      </w:r>
-      <w:proofErr w:type="spellEnd"/>
+        </w:rPr>
+        <w:t>Kurfürst-Ruprecht-Gymnasium</w:t>
+      </w:r>
       <w:r>
         <w:rPr>
           <w:rFonts w:ascii="Yu Gothic" w:eastAsia="Yu Gothic" w:hAnsi="Yu Gothic"/>
@@ -996,18 +875,6 @@
           <w:bCs/>
           <w:sz w:val="20"/>
           <w:szCs w:val="20"/>
-          <w:lang w:val="en-150"/>
-        </w:rPr>
-        <w:t>-Ruprecht-Gymnasium</w:t>
-      </w:r>
-      <w:r>
-        <w:rPr>
-          <w:rFonts w:ascii="Yu Gothic" w:eastAsia="Yu Gothic" w:hAnsi="Yu Gothic"/>
-          <w:b/>
-          <w:bCs/>
-          <w:sz w:val="20"/>
-          <w:szCs w:val="20"/>
-          <w:lang w:val="en-150"/>
         </w:rPr>
         <w:t xml:space="preserve"> </w:t>
       </w:r>
@@ -1016,7 +883,6 @@
           <w:rFonts w:ascii="Yu Gothic" w:eastAsia="Yu Gothic" w:hAnsi="Yu Gothic"/>
           <w:sz w:val="20"/>
           <w:szCs w:val="20"/>
-          <w:lang w:val="en-150"/>
         </w:rPr>
         <w:t xml:space="preserve">Neustadt </w:t>
       </w:r>
@@ -1025,7 +891,6 @@
           <w:rFonts w:ascii="Yu Gothic" w:eastAsia="Yu Gothic" w:hAnsi="Yu Gothic"/>
           <w:sz w:val="20"/>
           <w:szCs w:val="20"/>
-          <w:lang w:val="en-150"/>
         </w:rPr>
         <w:t>a</w:t>
       </w:r>
@@ -1034,64 +899,56 @@
           <w:rFonts w:ascii="Yu Gothic" w:eastAsia="Yu Gothic" w:hAnsi="Yu Gothic"/>
           <w:sz w:val="20"/>
           <w:szCs w:val="20"/>
-          <w:lang w:val="en-150"/>
-        </w:rPr>
-        <w:t xml:space="preserve">. d. </w:t>
-      </w:r>
-      <w:proofErr w:type="spellStart"/>
-      <w:r>
-        <w:rPr>
-          <w:rFonts w:ascii="Yu Gothic" w:eastAsia="Yu Gothic" w:hAnsi="Yu Gothic"/>
-          <w:sz w:val="20"/>
-          <w:szCs w:val="20"/>
-          <w:lang w:val="en-150"/>
-        </w:rPr>
-        <w:t>Weinstraße</w:t>
-      </w:r>
-      <w:proofErr w:type="spellEnd"/>
-      <w:r>
-        <w:rPr>
-          <w:rFonts w:ascii="Yu Gothic" w:eastAsia="Yu Gothic" w:hAnsi="Yu Gothic"/>
-          <w:sz w:val="20"/>
-          <w:szCs w:val="20"/>
-          <w:lang w:val="en-150"/>
+        </w:rPr>
+        <w:t>. d. Weinstraße</w:t>
+      </w:r>
+      <w:r>
+        <w:rPr>
+          <w:rFonts w:ascii="Yu Gothic" w:eastAsia="Yu Gothic" w:hAnsi="Yu Gothic"/>
+          <w:sz w:val="20"/>
+          <w:szCs w:val="20"/>
         </w:rPr>
         <w:br/>
-        <w:t>A</w:t>
-      </w:r>
-      <w:r>
-        <w:rPr>
-          <w:rFonts w:ascii="Yu Gothic" w:eastAsia="Yu Gothic" w:hAnsi="Yu Gothic"/>
-          <w:sz w:val="20"/>
-          <w:szCs w:val="20"/>
-          <w:lang w:val="en-150"/>
-        </w:rPr>
-        <w:t>-level degree (Abitur)</w:t>
-      </w:r>
-      <w:r>
-        <w:rPr>
-          <w:rFonts w:ascii="Yu Gothic" w:eastAsia="Yu Gothic" w:hAnsi="Yu Gothic"/>
-          <w:sz w:val="20"/>
-          <w:szCs w:val="20"/>
-          <w:lang w:val="en-150"/>
-        </w:rPr>
-        <w:t xml:space="preserve"> </w:t>
-      </w:r>
-      <w:r>
-        <w:rPr>
-          <w:rFonts w:ascii="Yu Gothic" w:eastAsia="Yu Gothic" w:hAnsi="Yu Gothic"/>
-          <w:sz w:val="20"/>
-          <w:szCs w:val="20"/>
-          <w:lang w:val="en-150"/>
-        </w:rPr>
-        <w:t xml:space="preserve">with performance subjects: </w:t>
-      </w:r>
-      <w:r>
-        <w:rPr>
-          <w:rFonts w:ascii="Yu Gothic" w:eastAsia="Yu Gothic" w:hAnsi="Yu Gothic"/>
-          <w:sz w:val="20"/>
-          <w:szCs w:val="20"/>
-          <w:lang w:val="en-150"/>
+      </w:r>
+      <w:r>
+        <w:rPr>
+          <w:rFonts w:ascii="Yu Gothic" w:eastAsia="Yu Gothic" w:hAnsi="Yu Gothic"/>
+          <w:sz w:val="20"/>
+          <w:szCs w:val="20"/>
+        </w:rPr>
+        <w:t>Abitur mit Leistungsfächern:</w:t>
+      </w:r>
+      <w:r>
+        <w:rPr>
+          <w:rFonts w:ascii="Yu Gothic" w:eastAsia="Yu Gothic" w:hAnsi="Yu Gothic"/>
+          <w:sz w:val="20"/>
+          <w:szCs w:val="20"/>
+        </w:rPr>
+        <w:t xml:space="preserve"> Mathe</w:t>
+      </w:r>
+      <w:r>
+        <w:rPr>
+          <w:rFonts w:ascii="Yu Gothic" w:eastAsia="Yu Gothic" w:hAnsi="Yu Gothic"/>
+          <w:sz w:val="20"/>
+          <w:szCs w:val="20"/>
+        </w:rPr>
+        <w:t xml:space="preserve">matik, Chemie, </w:t>
+      </w:r>
+      <w:proofErr w:type="gramStart"/>
+      <w:r>
+        <w:rPr>
+          <w:rFonts w:ascii="Yu Gothic" w:eastAsia="Yu Gothic" w:hAnsi="Yu Gothic"/>
+          <w:sz w:val="20"/>
+          <w:szCs w:val="20"/>
+        </w:rPr>
+        <w:t>Geographie</w:t>
+      </w:r>
+      <w:proofErr w:type="gramEnd"/>
+      <w:r>
+        <w:rPr>
+          <w:rFonts w:ascii="Yu Gothic" w:eastAsia="Yu Gothic" w:hAnsi="Yu Gothic"/>
+          <w:sz w:val="20"/>
+          <w:szCs w:val="20"/>
         </w:rPr>
         <w:br/>
       </w:r>
@@ -1100,34 +957,14 @@
           <w:rFonts w:ascii="Yu Gothic" w:eastAsia="Yu Gothic" w:hAnsi="Yu Gothic"/>
           <w:sz w:val="20"/>
           <w:szCs w:val="20"/>
-          <w:lang w:val="en-150"/>
-        </w:rPr>
-        <w:t>Mathematics, Chemistry, Geography</w:t>
-      </w:r>
-      <w:r>
-        <w:rPr>
-          <w:rFonts w:ascii="Yu Gothic" w:eastAsia="Yu Gothic" w:hAnsi="Yu Gothic"/>
-          <w:sz w:val="20"/>
-          <w:szCs w:val="20"/>
-          <w:lang w:val="en-150"/>
-        </w:rPr>
-        <w:br/>
-      </w:r>
-      <w:r>
-        <w:rPr>
-          <w:rFonts w:ascii="Yu Gothic" w:eastAsia="Yu Gothic" w:hAnsi="Yu Gothic"/>
-          <w:sz w:val="20"/>
-          <w:szCs w:val="20"/>
-          <w:lang w:val="en-150"/>
-        </w:rPr>
-        <w:t>Final grade</w:t>
-      </w:r>
-      <w:r>
-        <w:rPr>
-          <w:rFonts w:ascii="Yu Gothic" w:eastAsia="Yu Gothic" w:hAnsi="Yu Gothic"/>
-          <w:sz w:val="20"/>
-          <w:szCs w:val="20"/>
-          <w:lang w:val="en-150"/>
+        </w:rPr>
+        <w:t>Abschlussnote</w:t>
+      </w:r>
+      <w:r>
+        <w:rPr>
+          <w:rFonts w:ascii="Yu Gothic" w:eastAsia="Yu Gothic" w:hAnsi="Yu Gothic"/>
+          <w:sz w:val="20"/>
+          <w:szCs w:val="20"/>
         </w:rPr>
         <w:t>: 1,7</w:t>
       </w:r>
@@ -1138,7 +975,6 @@
           <w:rFonts w:ascii="Yu Gothic" w:eastAsia="Yu Gothic" w:hAnsi="Yu Gothic"/>
           <w:sz w:val="32"/>
           <w:szCs w:val="32"/>
-          <w:lang w:val="en-150"/>
         </w:rPr>
       </w:pPr>
       <w:r>
@@ -1147,7 +983,6 @@
           <w:b/>
           <w:sz w:val="36"/>
           <w:szCs w:val="36"/>
-          <w:lang w:val="en-150"/>
         </w:rPr>
         <mc:AlternateContent>
           <mc:Choice Requires="wps">
@@ -1222,34 +1057,13 @@
           </mc:Fallback>
         </mc:AlternateContent>
       </w:r>
-      <w:proofErr w:type="spellStart"/>
       <w:r>
         <w:rPr>
           <w:rFonts w:ascii="Yu Gothic" w:eastAsia="Yu Gothic" w:hAnsi="Yu Gothic"/>
           <w:sz w:val="32"/>
           <w:szCs w:val="32"/>
-          <w:lang w:val="en-150"/>
-        </w:rPr>
-        <w:t>PROFESsIONAL</w:t>
-      </w:r>
-      <w:proofErr w:type="spellEnd"/>
-      <w:r>
-        <w:rPr>
-          <w:rFonts w:ascii="Yu Gothic" w:eastAsia="Yu Gothic" w:hAnsi="Yu Gothic"/>
-          <w:sz w:val="32"/>
-          <w:szCs w:val="32"/>
-          <w:lang w:val="en-150"/>
-        </w:rPr>
-        <w:t xml:space="preserve"> </w:t>
-      </w:r>
-      <w:r>
-        <w:rPr>
-          <w:rFonts w:ascii="Yu Gothic" w:eastAsia="Yu Gothic" w:hAnsi="Yu Gothic"/>
-          <w:sz w:val="32"/>
-          <w:szCs w:val="32"/>
-          <w:lang w:val="en-150"/>
-        </w:rPr>
-        <w:t>EXPERIENCE</w:t>
+        </w:rPr>
+        <w:t>BERUFLICHE ERFAHRUNG</w:t>
       </w:r>
     </w:p>
     <w:p>
@@ -1259,7 +1073,6 @@
           <w:rFonts w:ascii="Yu Gothic" w:eastAsia="Yu Gothic" w:hAnsi="Yu Gothic"/>
           <w:sz w:val="20"/>
           <w:szCs w:val="20"/>
-          <w:lang w:val="en-150"/>
         </w:rPr>
       </w:pPr>
       <w:r>
@@ -1267,68 +1080,58 @@
           <w:rFonts w:ascii="Yu Gothic" w:eastAsia="Yu Gothic" w:hAnsi="Yu Gothic"/>
           <w:sz w:val="20"/>
           <w:szCs w:val="20"/>
-          <w:lang w:val="en-150"/>
-        </w:rPr>
-        <w:t>04/2020 – 04/2021</w:t>
-      </w:r>
-      <w:r>
-        <w:rPr>
-          <w:rFonts w:ascii="Yu Gothic" w:eastAsia="Yu Gothic" w:hAnsi="Yu Gothic"/>
-          <w:sz w:val="20"/>
-          <w:szCs w:val="20"/>
-          <w:lang w:val="en-150"/>
-        </w:rPr>
-        <w:tab/>
-      </w:r>
-      <w:r>
-        <w:rPr>
-          <w:rFonts w:ascii="Yu Gothic" w:eastAsia="Yu Gothic" w:hAnsi="Yu Gothic"/>
-          <w:b/>
-          <w:sz w:val="20"/>
-          <w:szCs w:val="20"/>
-          <w:lang w:val="en-150"/>
-        </w:rPr>
-        <w:t>DKFZ (</w:t>
-      </w:r>
-      <w:r>
-        <w:rPr>
-          <w:rFonts w:ascii="Yu Gothic" w:eastAsia="Yu Gothic" w:hAnsi="Yu Gothic"/>
-          <w:b/>
-          <w:sz w:val="20"/>
-          <w:szCs w:val="20"/>
-          <w:lang w:val="en-150"/>
-        </w:rPr>
-        <w:t>German Cancer Research</w:t>
-      </w:r>
-      <w:r>
-        <w:rPr>
-          <w:rFonts w:ascii="Yu Gothic" w:eastAsia="Yu Gothic" w:hAnsi="Yu Gothic"/>
-          <w:b/>
-          <w:sz w:val="20"/>
-          <w:szCs w:val="20"/>
-          <w:lang w:val="en-150"/>
-        </w:rPr>
-        <w:t xml:space="preserve"> </w:t>
-      </w:r>
-      <w:proofErr w:type="spellStart"/>
-      <w:r>
-        <w:rPr>
-          <w:rFonts w:ascii="Yu Gothic" w:eastAsia="Yu Gothic" w:hAnsi="Yu Gothic"/>
-          <w:b/>
-          <w:sz w:val="20"/>
-          <w:szCs w:val="20"/>
-          <w:lang w:val="en-150"/>
-        </w:rPr>
-        <w:t>Center</w:t>
-      </w:r>
-      <w:proofErr w:type="spellEnd"/>
-      <w:r>
-        <w:rPr>
-          <w:rFonts w:ascii="Yu Gothic" w:eastAsia="Yu Gothic" w:hAnsi="Yu Gothic"/>
-          <w:b/>
-          <w:sz w:val="20"/>
-          <w:szCs w:val="20"/>
-          <w:lang w:val="en-150"/>
+        </w:rPr>
+        <w:t xml:space="preserve">04/2020 – </w:t>
+      </w:r>
+      <w:r>
+        <w:rPr>
+          <w:rFonts w:ascii="Yu Gothic" w:eastAsia="Yu Gothic" w:hAnsi="Yu Gothic"/>
+          <w:sz w:val="20"/>
+          <w:szCs w:val="20"/>
+        </w:rPr>
+        <w:t>heute</w:t>
+      </w:r>
+      <w:r>
+        <w:rPr>
+          <w:rFonts w:ascii="Yu Gothic" w:eastAsia="Yu Gothic" w:hAnsi="Yu Gothic"/>
+          <w:sz w:val="20"/>
+          <w:szCs w:val="20"/>
+        </w:rPr>
+        <w:tab/>
+      </w:r>
+      <w:r>
+        <w:rPr>
+          <w:rFonts w:ascii="Yu Gothic" w:eastAsia="Yu Gothic" w:hAnsi="Yu Gothic"/>
+          <w:b/>
+          <w:sz w:val="20"/>
+          <w:szCs w:val="20"/>
+        </w:rPr>
+        <w:t>NCT</w:t>
+      </w:r>
+      <w:r>
+        <w:rPr>
+          <w:rFonts w:ascii="Yu Gothic" w:eastAsia="Yu Gothic" w:hAnsi="Yu Gothic"/>
+          <w:b/>
+          <w:sz w:val="20"/>
+          <w:szCs w:val="20"/>
+        </w:rPr>
+        <w:t xml:space="preserve"> (</w:t>
+      </w:r>
+      <w:r>
+        <w:rPr>
+          <w:rFonts w:ascii="Yu Gothic" w:eastAsia="Yu Gothic" w:hAnsi="Yu Gothic"/>
+          <w:b/>
+          <w:sz w:val="20"/>
+          <w:szCs w:val="20"/>
+        </w:rPr>
+        <w:t>Nationales Zentrum für Tumorerkrankungen</w:t>
+      </w:r>
+      <w:r>
+        <w:rPr>
+          <w:rFonts w:ascii="Yu Gothic" w:eastAsia="Yu Gothic" w:hAnsi="Yu Gothic"/>
+          <w:b/>
+          <w:sz w:val="20"/>
+          <w:szCs w:val="20"/>
         </w:rPr>
         <w:t xml:space="preserve">) </w:t>
       </w:r>
@@ -1337,7 +1140,6 @@
           <w:rFonts w:ascii="Yu Gothic" w:eastAsia="Yu Gothic" w:hAnsi="Yu Gothic"/>
           <w:sz w:val="20"/>
           <w:szCs w:val="20"/>
-          <w:lang w:val="en-150"/>
         </w:rPr>
         <w:t>Heidelberg</w:t>
       </w:r>
@@ -1346,7 +1148,6 @@
           <w:rFonts w:ascii="Yu Gothic" w:eastAsia="Yu Gothic" w:hAnsi="Yu Gothic"/>
           <w:sz w:val="20"/>
           <w:szCs w:val="20"/>
-          <w:lang w:val="en-150"/>
         </w:rPr>
         <w:br/>
       </w:r>
@@ -1355,27 +1156,48 @@
           <w:rFonts w:ascii="Yu Gothic" w:eastAsia="Yu Gothic" w:hAnsi="Yu Gothic"/>
           <w:sz w:val="20"/>
           <w:szCs w:val="20"/>
-          <w:lang w:val="en-150"/>
-        </w:rPr>
-        <w:t>Internship/</w:t>
-      </w:r>
-      <w:r>
-        <w:rPr>
-          <w:rFonts w:ascii="Yu Gothic" w:eastAsia="Yu Gothic" w:hAnsi="Yu Gothic"/>
-          <w:sz w:val="20"/>
-          <w:szCs w:val="20"/>
-          <w:lang w:val="en-150"/>
-        </w:rPr>
-        <w:t>Assistant</w:t>
-      </w:r>
-      <w:r>
-        <w:rPr>
-          <w:rFonts w:ascii="Yu Gothic" w:eastAsia="Yu Gothic" w:hAnsi="Yu Gothic"/>
-          <w:sz w:val="20"/>
-          <w:szCs w:val="20"/>
-          <w:lang w:val="en-150"/>
-        </w:rPr>
-        <w:t xml:space="preserve"> in the field of personalized oncology with focus on bioinformatic analysis of genetic data.</w:t>
+        </w:rPr>
+        <w:t>Praktik</w:t>
+      </w:r>
+      <w:r>
+        <w:rPr>
+          <w:rFonts w:ascii="Yu Gothic" w:eastAsia="Yu Gothic" w:hAnsi="Yu Gothic"/>
+          <w:sz w:val="20"/>
+          <w:szCs w:val="20"/>
+        </w:rPr>
+        <w:t>ant</w:t>
+      </w:r>
+      <w:r>
+        <w:rPr>
+          <w:rFonts w:ascii="Yu Gothic" w:eastAsia="Yu Gothic" w:hAnsi="Yu Gothic"/>
+          <w:sz w:val="20"/>
+          <w:szCs w:val="20"/>
+        </w:rPr>
+        <w:t>/</w:t>
+      </w:r>
+      <w:r>
+        <w:rPr>
+          <w:rFonts w:ascii="Yu Gothic" w:eastAsia="Yu Gothic" w:hAnsi="Yu Gothic"/>
+          <w:sz w:val="20"/>
+          <w:szCs w:val="20"/>
+        </w:rPr>
+        <w:t>Wissenschaftlicher Assistent</w:t>
+      </w:r>
+      <w:r>
+        <w:rPr>
+          <w:rFonts w:ascii="Yu Gothic" w:eastAsia="Yu Gothic" w:hAnsi="Yu Gothic"/>
+          <w:sz w:val="20"/>
+          <w:szCs w:val="20"/>
+        </w:rPr>
+        <w:t xml:space="preserve"> im Bereich personalisierte Onkologie mit Schwerpunkt auf </w:t>
+      </w:r>
+      <w:r>
+        <w:rPr>
+          <w:rFonts w:ascii="Yu Gothic" w:eastAsia="Yu Gothic" w:hAnsi="Yu Gothic"/>
+          <w:sz w:val="20"/>
+          <w:szCs w:val="20"/>
+        </w:rPr>
+        <w:t>Entwicklung und Validierung bioinformatischer Biomarker</w:t>
       </w:r>
     </w:p>
     <w:p>
@@ -1385,7 +1207,6 @@
           <w:rFonts w:ascii="Yu Gothic" w:eastAsia="Yu Gothic" w:hAnsi="Yu Gothic"/>
           <w:sz w:val="20"/>
           <w:szCs w:val="20"/>
-          <w:lang w:val="en-150"/>
         </w:rPr>
       </w:pPr>
       <w:r>
@@ -1393,38 +1214,66 @@
           <w:rFonts w:ascii="Yu Gothic" w:eastAsia="Yu Gothic" w:hAnsi="Yu Gothic"/>
           <w:sz w:val="20"/>
           <w:szCs w:val="20"/>
-          <w:lang w:val="en-150"/>
-        </w:rPr>
-        <w:t>09/2019 – 10/2019</w:t>
-      </w:r>
-      <w:r>
-        <w:rPr>
-          <w:rFonts w:ascii="Yu Gothic" w:eastAsia="Yu Gothic" w:hAnsi="Yu Gothic"/>
-          <w:sz w:val="20"/>
-          <w:szCs w:val="20"/>
-          <w:lang w:val="en-150"/>
-        </w:rPr>
-        <w:tab/>
-      </w:r>
-      <w:r>
-        <w:rPr>
-          <w:rFonts w:ascii="Yu Gothic" w:eastAsia="Yu Gothic" w:hAnsi="Yu Gothic"/>
-          <w:b/>
-          <w:bCs/>
-          <w:sz w:val="20"/>
-          <w:szCs w:val="20"/>
-          <w:lang w:val="en-150"/>
-        </w:rPr>
-        <w:t>Weinlabor Braun</w:t>
-      </w:r>
-      <w:r>
-        <w:rPr>
-          <w:rFonts w:ascii="Yu Gothic" w:eastAsia="Yu Gothic" w:hAnsi="Yu Gothic"/>
-          <w:sz w:val="20"/>
-          <w:szCs w:val="20"/>
-          <w:lang w:val="en-150"/>
-        </w:rPr>
-        <w:t xml:space="preserve"> Neustadt a. d. </w:t>
+        </w:rPr>
+        <w:t>06/2021 – 08/2021</w:t>
+      </w:r>
+      <w:r>
+        <w:rPr>
+          <w:rFonts w:ascii="Yu Gothic" w:eastAsia="Yu Gothic" w:hAnsi="Yu Gothic"/>
+          <w:sz w:val="20"/>
+          <w:szCs w:val="20"/>
+        </w:rPr>
+        <w:tab/>
+      </w:r>
+      <w:r>
+        <w:rPr>
+          <w:rFonts w:ascii="Yu Gothic" w:eastAsia="Yu Gothic" w:hAnsi="Yu Gothic"/>
+          <w:b/>
+          <w:sz w:val="20"/>
+          <w:szCs w:val="20"/>
+        </w:rPr>
+        <w:t xml:space="preserve">DKFZ (Deutsches Krebsforschungszentrum) </w:t>
+      </w:r>
+      <w:r>
+        <w:rPr>
+          <w:rFonts w:ascii="Yu Gothic" w:eastAsia="Yu Gothic" w:hAnsi="Yu Gothic"/>
+          <w:sz w:val="20"/>
+          <w:szCs w:val="20"/>
+        </w:rPr>
+        <w:t>Heidelberg</w:t>
+      </w:r>
+      <w:r>
+        <w:rPr>
+          <w:rFonts w:ascii="Yu Gothic" w:eastAsia="Yu Gothic" w:hAnsi="Yu Gothic"/>
+          <w:sz w:val="20"/>
+          <w:szCs w:val="20"/>
+        </w:rPr>
+        <w:br/>
+        <w:t>Praktik</w:t>
+      </w:r>
+      <w:r>
+        <w:rPr>
+          <w:rFonts w:ascii="Yu Gothic" w:eastAsia="Yu Gothic" w:hAnsi="Yu Gothic"/>
+          <w:sz w:val="20"/>
+          <w:szCs w:val="20"/>
+        </w:rPr>
+        <w:t>ant</w:t>
+      </w:r>
+      <w:r>
+        <w:rPr>
+          <w:rFonts w:ascii="Yu Gothic" w:eastAsia="Yu Gothic" w:hAnsi="Yu Gothic"/>
+          <w:sz w:val="20"/>
+          <w:szCs w:val="20"/>
+        </w:rPr>
+        <w:t xml:space="preserve"> im Bereich </w:t>
+      </w:r>
+      <w:r>
+        <w:rPr>
+          <w:rFonts w:ascii="Yu Gothic" w:eastAsia="Yu Gothic" w:hAnsi="Yu Gothic"/>
+          <w:sz w:val="20"/>
+          <w:szCs w:val="20"/>
+        </w:rPr>
+        <w:t xml:space="preserve">Computergestützte </w:t>
       </w:r>
       <w:proofErr w:type="spellStart"/>
       <w:r>
@@ -1432,29 +1281,10 @@
           <w:rFonts w:ascii="Yu Gothic" w:eastAsia="Yu Gothic" w:hAnsi="Yu Gothic"/>
           <w:sz w:val="20"/>
           <w:szCs w:val="20"/>
-          <w:lang w:val="en-150"/>
-        </w:rPr>
-        <w:t>Weinstraße</w:t>
+        </w:rPr>
+        <w:t>Epigenomik</w:t>
       </w:r>
       <w:proofErr w:type="spellEnd"/>
-      <w:r>
-        <w:rPr>
-          <w:rFonts w:ascii="Yu Gothic" w:eastAsia="Yu Gothic" w:hAnsi="Yu Gothic"/>
-          <w:sz w:val="20"/>
-          <w:szCs w:val="20"/>
-          <w:lang w:val="en-150"/>
-        </w:rPr>
-        <w:br/>
-      </w:r>
-      <w:r>
-        <w:rPr>
-          <w:rFonts w:ascii="Yu Gothic" w:eastAsia="Yu Gothic" w:hAnsi="Yu Gothic"/>
-          <w:sz w:val="20"/>
-          <w:szCs w:val="20"/>
-          <w:lang w:val="en-150"/>
-        </w:rPr>
-        <w:t>Internship in the field of analytics/sales</w:t>
-      </w:r>
     </w:p>
     <w:p>
       <w:pPr>
@@ -1463,7 +1293,6 @@
           <w:rFonts w:ascii="Yu Gothic" w:eastAsia="Yu Gothic" w:hAnsi="Yu Gothic"/>
           <w:sz w:val="20"/>
           <w:szCs w:val="20"/>
-          <w:lang w:val="en-150"/>
         </w:rPr>
       </w:pPr>
       <w:r>
@@ -1471,7 +1300,6 @@
           <w:rFonts w:ascii="Yu Gothic" w:eastAsia="Yu Gothic" w:hAnsi="Yu Gothic"/>
           <w:sz w:val="20"/>
           <w:szCs w:val="20"/>
-          <w:lang w:val="en-150"/>
         </w:rPr>
         <w:t xml:space="preserve">11/2014 </w:t>
       </w:r>
@@ -1480,7 +1308,6 @@
           <w:rFonts w:ascii="Yu Gothic" w:eastAsia="Yu Gothic" w:hAnsi="Yu Gothic"/>
           <w:sz w:val="20"/>
           <w:szCs w:val="20"/>
-          <w:lang w:val="en-150"/>
         </w:rPr>
         <w:t>–</w:t>
       </w:r>
@@ -1489,7 +1316,6 @@
           <w:rFonts w:ascii="Yu Gothic" w:eastAsia="Yu Gothic" w:hAnsi="Yu Gothic"/>
           <w:sz w:val="20"/>
           <w:szCs w:val="20"/>
-          <w:lang w:val="en-150"/>
         </w:rPr>
         <w:t xml:space="preserve"> </w:t>
       </w:r>
@@ -1498,16 +1324,14 @@
           <w:rFonts w:ascii="Yu Gothic" w:eastAsia="Yu Gothic" w:hAnsi="Yu Gothic"/>
           <w:sz w:val="20"/>
           <w:szCs w:val="20"/>
-          <w:lang w:val="en-150"/>
-        </w:rPr>
-        <w:t>today</w:t>
-      </w:r>
-      <w:r>
-        <w:rPr>
-          <w:rFonts w:ascii="Yu Gothic" w:eastAsia="Yu Gothic" w:hAnsi="Yu Gothic"/>
-          <w:sz w:val="20"/>
-          <w:szCs w:val="20"/>
-          <w:lang w:val="en-150"/>
+        </w:rPr>
+        <w:t>12/2020</w:t>
+      </w:r>
+      <w:r>
+        <w:rPr>
+          <w:rFonts w:ascii="Yu Gothic" w:eastAsia="Yu Gothic" w:hAnsi="Yu Gothic"/>
+          <w:sz w:val="20"/>
+          <w:szCs w:val="20"/>
         </w:rPr>
         <w:t xml:space="preserve"> </w:t>
       </w:r>
@@ -1517,7 +1341,6 @@
           <w:b/>
           <w:sz w:val="20"/>
           <w:szCs w:val="20"/>
-          <w:lang w:val="en-150"/>
         </w:rPr>
         <w:tab/>
       </w:r>
@@ -1529,7 +1352,6 @@
           <w:bCs/>
           <w:sz w:val="20"/>
           <w:szCs w:val="20"/>
-          <w:lang w:val="en-150"/>
         </w:rPr>
         <w:t>Pfitzenmeier</w:t>
       </w:r>
@@ -1541,7 +1363,6 @@
           <w:bCs/>
           <w:sz w:val="20"/>
           <w:szCs w:val="20"/>
-          <w:lang w:val="en-150"/>
         </w:rPr>
         <w:t xml:space="preserve"> Fitness Resort</w:t>
       </w:r>
@@ -1550,27 +1371,14 @@
           <w:rFonts w:ascii="Yu Gothic" w:eastAsia="Yu Gothic" w:hAnsi="Yu Gothic"/>
           <w:sz w:val="20"/>
           <w:szCs w:val="20"/>
-          <w:lang w:val="en-150"/>
-        </w:rPr>
-        <w:t xml:space="preserve"> Neustadt a. d. </w:t>
-      </w:r>
-      <w:proofErr w:type="spellStart"/>
-      <w:r>
-        <w:rPr>
-          <w:rFonts w:ascii="Yu Gothic" w:eastAsia="Yu Gothic" w:hAnsi="Yu Gothic"/>
-          <w:sz w:val="20"/>
-          <w:szCs w:val="20"/>
-          <w:lang w:val="en-150"/>
-        </w:rPr>
-        <w:t>Weinstraße</w:t>
-      </w:r>
-      <w:proofErr w:type="spellEnd"/>
-      <w:r>
-        <w:rPr>
-          <w:rFonts w:ascii="Yu Gothic" w:eastAsia="Yu Gothic" w:hAnsi="Yu Gothic"/>
-          <w:sz w:val="20"/>
-          <w:szCs w:val="20"/>
-          <w:lang w:val="en-150"/>
+        </w:rPr>
+        <w:t xml:space="preserve"> Neustadt a. d. Weinstraße</w:t>
+      </w:r>
+      <w:r>
+        <w:rPr>
+          <w:rFonts w:ascii="Yu Gothic" w:eastAsia="Yu Gothic" w:hAnsi="Yu Gothic"/>
+          <w:sz w:val="20"/>
+          <w:szCs w:val="20"/>
         </w:rPr>
         <w:br/>
       </w:r>
@@ -1579,18 +1387,17 @@
           <w:rFonts w:ascii="Yu Gothic" w:eastAsia="Yu Gothic" w:hAnsi="Yu Gothic"/>
           <w:sz w:val="20"/>
           <w:szCs w:val="20"/>
-          <w:lang w:val="en-150"/>
-        </w:rPr>
-        <w:t>Customer service/sales</w:t>
+        </w:rPr>
+        <w:t>Kundenservice/Vertrieb</w:t>
       </w:r>
     </w:p>
     <w:p>
       <w:pPr>
-        <w:rPr>
-          <w:rFonts w:ascii="Yu Gothic" w:eastAsia="Yu Gothic" w:hAnsi="Yu Gothic"/>
-          <w:sz w:val="20"/>
-          <w:szCs w:val="20"/>
-          <w:lang w:val="en-150"/>
+        <w:ind w:left="2832" w:hanging="2832"/>
+        <w:rPr>
+          <w:rFonts w:ascii="Yu Gothic" w:eastAsia="Yu Gothic" w:hAnsi="Yu Gothic"/>
+          <w:sz w:val="20"/>
+          <w:szCs w:val="20"/>
         </w:rPr>
       </w:pPr>
       <w:r>
@@ -1598,52 +1405,14 @@
           <w:rFonts w:ascii="Yu Gothic" w:eastAsia="Yu Gothic" w:hAnsi="Yu Gothic"/>
           <w:sz w:val="20"/>
           <w:szCs w:val="20"/>
-          <w:lang w:val="en-150"/>
-        </w:rPr>
-        <w:t>03/</w:t>
-      </w:r>
-      <w:r>
-        <w:rPr>
-          <w:rFonts w:ascii="Yu Gothic" w:eastAsia="Yu Gothic" w:hAnsi="Yu Gothic"/>
-          <w:sz w:val="20"/>
-          <w:szCs w:val="20"/>
-          <w:lang w:val="en-150"/>
-        </w:rPr>
-        <w:t xml:space="preserve">2012 – </w:t>
-      </w:r>
-      <w:r>
-        <w:rPr>
-          <w:rFonts w:ascii="Yu Gothic" w:eastAsia="Yu Gothic" w:hAnsi="Yu Gothic"/>
-          <w:sz w:val="20"/>
-          <w:szCs w:val="20"/>
-          <w:lang w:val="en-150"/>
-        </w:rPr>
-        <w:t>11/</w:t>
-      </w:r>
-      <w:r>
-        <w:rPr>
-          <w:rFonts w:ascii="Yu Gothic" w:eastAsia="Yu Gothic" w:hAnsi="Yu Gothic"/>
-          <w:sz w:val="20"/>
-          <w:szCs w:val="20"/>
-          <w:lang w:val="en-150"/>
-        </w:rPr>
-        <w:t>2014</w:t>
-      </w:r>
-      <w:r>
-        <w:rPr>
-          <w:rFonts w:ascii="Yu Gothic" w:eastAsia="Yu Gothic" w:hAnsi="Yu Gothic"/>
-          <w:sz w:val="20"/>
-          <w:szCs w:val="20"/>
-          <w:lang w:val="en-150"/>
-        </w:rPr>
-        <w:tab/>
-      </w:r>
-      <w:r>
-        <w:rPr>
-          <w:rFonts w:ascii="Yu Gothic" w:eastAsia="Yu Gothic" w:hAnsi="Yu Gothic"/>
-          <w:sz w:val="20"/>
-          <w:szCs w:val="20"/>
-          <w:lang w:val="en-150"/>
+        </w:rPr>
+        <w:t>09/2019 – 10/2019</w:t>
+      </w:r>
+      <w:r>
+        <w:rPr>
+          <w:rFonts w:ascii="Yu Gothic" w:eastAsia="Yu Gothic" w:hAnsi="Yu Gothic"/>
+          <w:sz w:val="20"/>
+          <w:szCs w:val="20"/>
         </w:rPr>
         <w:tab/>
       </w:r>
@@ -1654,85 +1423,25 @@
           <w:bCs/>
           <w:sz w:val="20"/>
           <w:szCs w:val="20"/>
-          <w:lang w:val="en-150"/>
-        </w:rPr>
-        <w:t>Bauer</w:t>
-      </w:r>
-      <w:r>
-        <w:rPr>
-          <w:rFonts w:ascii="Yu Gothic" w:eastAsia="Yu Gothic" w:hAnsi="Yu Gothic"/>
-          <w:b/>
-          <w:bCs/>
-          <w:sz w:val="20"/>
-          <w:szCs w:val="20"/>
-          <w:lang w:val="en-150"/>
-        </w:rPr>
-        <w:t>-</w:t>
-      </w:r>
-      <w:r>
-        <w:rPr>
-          <w:rFonts w:ascii="Yu Gothic" w:eastAsia="Yu Gothic" w:hAnsi="Yu Gothic"/>
-          <w:b/>
-          <w:bCs/>
-          <w:sz w:val="20"/>
-          <w:szCs w:val="20"/>
-          <w:lang w:val="en-150"/>
-        </w:rPr>
-        <w:t>Verlag</w:t>
-      </w:r>
-      <w:r>
-        <w:rPr>
-          <w:rFonts w:ascii="Yu Gothic" w:eastAsia="Yu Gothic" w:hAnsi="Yu Gothic"/>
-          <w:sz w:val="20"/>
-          <w:szCs w:val="20"/>
-          <w:lang w:val="en-150"/>
+        </w:rPr>
+        <w:t>Weinlabor Braun</w:t>
+      </w:r>
+      <w:r>
+        <w:rPr>
+          <w:rFonts w:ascii="Yu Gothic" w:eastAsia="Yu Gothic" w:hAnsi="Yu Gothic"/>
+          <w:sz w:val="20"/>
+          <w:szCs w:val="20"/>
+        </w:rPr>
+        <w:t xml:space="preserve"> Neustadt a. d. Weinstraße</w:t>
+      </w:r>
+      <w:r>
+        <w:rPr>
+          <w:rFonts w:ascii="Yu Gothic" w:eastAsia="Yu Gothic" w:hAnsi="Yu Gothic"/>
+          <w:sz w:val="20"/>
+          <w:szCs w:val="20"/>
         </w:rPr>
         <w:br/>
-      </w:r>
-      <w:r>
-        <w:rPr>
-          <w:rFonts w:ascii="Yu Gothic" w:eastAsia="Yu Gothic" w:hAnsi="Yu Gothic"/>
-          <w:sz w:val="20"/>
-          <w:szCs w:val="20"/>
-          <w:lang w:val="en-150"/>
-        </w:rPr>
-        <w:tab/>
-      </w:r>
-      <w:r>
-        <w:rPr>
-          <w:rFonts w:ascii="Yu Gothic" w:eastAsia="Yu Gothic" w:hAnsi="Yu Gothic"/>
-          <w:sz w:val="20"/>
-          <w:szCs w:val="20"/>
-          <w:lang w:val="en-150"/>
-        </w:rPr>
-        <w:tab/>
-      </w:r>
-      <w:r>
-        <w:rPr>
-          <w:rFonts w:ascii="Yu Gothic" w:eastAsia="Yu Gothic" w:hAnsi="Yu Gothic"/>
-          <w:sz w:val="20"/>
-          <w:szCs w:val="20"/>
-          <w:lang w:val="en-150"/>
-        </w:rPr>
-        <w:tab/>
-      </w:r>
-      <w:r>
-        <w:rPr>
-          <w:rFonts w:ascii="Yu Gothic" w:eastAsia="Yu Gothic" w:hAnsi="Yu Gothic"/>
-          <w:sz w:val="20"/>
-          <w:szCs w:val="20"/>
-          <w:lang w:val="en-150"/>
-        </w:rPr>
-        <w:tab/>
-      </w:r>
-      <w:r>
-        <w:rPr>
-          <w:rFonts w:ascii="Yu Gothic" w:eastAsia="Yu Gothic" w:hAnsi="Yu Gothic"/>
-          <w:sz w:val="20"/>
-          <w:szCs w:val="20"/>
-          <w:lang w:val="en-150"/>
-        </w:rPr>
-        <w:t>Delivery</w:t>
+        <w:t>Praktikum im Bereich Analytik/Vertrieb</w:t>
       </w:r>
     </w:p>
     <w:p>
@@ -1741,7 +1450,6 @@
           <w:rFonts w:ascii="Yu Gothic" w:eastAsia="Yu Gothic" w:hAnsi="Yu Gothic"/>
           <w:sz w:val="20"/>
           <w:szCs w:val="20"/>
-          <w:lang w:val="en-150"/>
         </w:rPr>
       </w:pPr>
       <w:r>
@@ -1749,27 +1457,150 @@
           <w:rFonts w:ascii="Yu Gothic" w:eastAsia="Yu Gothic" w:hAnsi="Yu Gothic"/>
           <w:sz w:val="20"/>
           <w:szCs w:val="20"/>
-          <w:lang w:val="en-150"/>
-        </w:rPr>
-        <w:br w:type="page"/>
+        </w:rPr>
+        <w:t>03/</w:t>
+      </w:r>
+      <w:r>
+        <w:rPr>
+          <w:rFonts w:ascii="Yu Gothic" w:eastAsia="Yu Gothic" w:hAnsi="Yu Gothic"/>
+          <w:sz w:val="20"/>
+          <w:szCs w:val="20"/>
+        </w:rPr>
+        <w:t xml:space="preserve">2012 – </w:t>
+      </w:r>
+      <w:r>
+        <w:rPr>
+          <w:rFonts w:ascii="Yu Gothic" w:eastAsia="Yu Gothic" w:hAnsi="Yu Gothic"/>
+          <w:sz w:val="20"/>
+          <w:szCs w:val="20"/>
+        </w:rPr>
+        <w:t>11/</w:t>
+      </w:r>
+      <w:r>
+        <w:rPr>
+          <w:rFonts w:ascii="Yu Gothic" w:eastAsia="Yu Gothic" w:hAnsi="Yu Gothic"/>
+          <w:sz w:val="20"/>
+          <w:szCs w:val="20"/>
+        </w:rPr>
+        <w:t>2014</w:t>
+      </w:r>
+      <w:r>
+        <w:rPr>
+          <w:rFonts w:ascii="Yu Gothic" w:eastAsia="Yu Gothic" w:hAnsi="Yu Gothic"/>
+          <w:sz w:val="20"/>
+          <w:szCs w:val="20"/>
+        </w:rPr>
+        <w:tab/>
+      </w:r>
+      <w:r>
+        <w:rPr>
+          <w:rFonts w:ascii="Yu Gothic" w:eastAsia="Yu Gothic" w:hAnsi="Yu Gothic"/>
+          <w:sz w:val="20"/>
+          <w:szCs w:val="20"/>
+        </w:rPr>
+        <w:tab/>
+      </w:r>
+      <w:r>
+        <w:rPr>
+          <w:rFonts w:ascii="Yu Gothic" w:eastAsia="Yu Gothic" w:hAnsi="Yu Gothic"/>
+          <w:b/>
+          <w:bCs/>
+          <w:sz w:val="20"/>
+          <w:szCs w:val="20"/>
+        </w:rPr>
+        <w:t>Bauer</w:t>
+      </w:r>
+      <w:r>
+        <w:rPr>
+          <w:rFonts w:ascii="Yu Gothic" w:eastAsia="Yu Gothic" w:hAnsi="Yu Gothic"/>
+          <w:b/>
+          <w:bCs/>
+          <w:sz w:val="20"/>
+          <w:szCs w:val="20"/>
+        </w:rPr>
+        <w:t>-</w:t>
+      </w:r>
+      <w:r>
+        <w:rPr>
+          <w:rFonts w:ascii="Yu Gothic" w:eastAsia="Yu Gothic" w:hAnsi="Yu Gothic"/>
+          <w:b/>
+          <w:bCs/>
+          <w:sz w:val="20"/>
+          <w:szCs w:val="20"/>
+        </w:rPr>
+        <w:t>Verlag</w:t>
+      </w:r>
+      <w:r>
+        <w:rPr>
+          <w:rFonts w:ascii="Yu Gothic" w:eastAsia="Yu Gothic" w:hAnsi="Yu Gothic"/>
+          <w:sz w:val="20"/>
+          <w:szCs w:val="20"/>
+        </w:rPr>
+        <w:br/>
+      </w:r>
+      <w:r>
+        <w:rPr>
+          <w:rFonts w:ascii="Yu Gothic" w:eastAsia="Yu Gothic" w:hAnsi="Yu Gothic"/>
+          <w:sz w:val="20"/>
+          <w:szCs w:val="20"/>
+        </w:rPr>
+        <w:tab/>
+      </w:r>
+      <w:r>
+        <w:rPr>
+          <w:rFonts w:ascii="Yu Gothic" w:eastAsia="Yu Gothic" w:hAnsi="Yu Gothic"/>
+          <w:sz w:val="20"/>
+          <w:szCs w:val="20"/>
+        </w:rPr>
+        <w:tab/>
+      </w:r>
+      <w:r>
+        <w:rPr>
+          <w:rFonts w:ascii="Yu Gothic" w:eastAsia="Yu Gothic" w:hAnsi="Yu Gothic"/>
+          <w:sz w:val="20"/>
+          <w:szCs w:val="20"/>
+        </w:rPr>
+        <w:tab/>
+      </w:r>
+      <w:r>
+        <w:rPr>
+          <w:rFonts w:ascii="Yu Gothic" w:eastAsia="Yu Gothic" w:hAnsi="Yu Gothic"/>
+          <w:sz w:val="20"/>
+          <w:szCs w:val="20"/>
+        </w:rPr>
+        <w:tab/>
+      </w:r>
+      <w:r>
+        <w:rPr>
+          <w:rFonts w:ascii="Yu Gothic" w:eastAsia="Yu Gothic" w:hAnsi="Yu Gothic"/>
+          <w:sz w:val="20"/>
+          <w:szCs w:val="20"/>
+        </w:rPr>
+        <w:t>Zustellung</w:t>
       </w:r>
     </w:p>
     <w:p>
       <w:pPr>
         <w:rPr>
           <w:rFonts w:ascii="Yu Gothic" w:eastAsia="Yu Gothic" w:hAnsi="Yu Gothic"/>
-          <w:sz w:val="32"/>
-          <w:szCs w:val="32"/>
-          <w:lang w:val="en-150"/>
+          <w:sz w:val="20"/>
+          <w:szCs w:val="20"/>
         </w:rPr>
       </w:pPr>
+      <w:r>
+        <w:rPr>
+          <w:rFonts w:ascii="Yu Gothic" w:eastAsia="Yu Gothic" w:hAnsi="Yu Gothic"/>
+          <w:sz w:val="20"/>
+          <w:szCs w:val="20"/>
+        </w:rPr>
+        <w:br w:type="page"/>
+      </w:r>
       <w:r>
         <w:rPr>
           <w:rFonts w:ascii="Yu Gothic" w:eastAsia="Yu Gothic" w:hAnsi="Yu Gothic"/>
           <w:b/>
           <w:sz w:val="36"/>
           <w:szCs w:val="36"/>
-          <w:lang w:val="en-150"/>
         </w:rPr>
         <w:lastRenderedPageBreak/>
         <mc:AlternateContent>
@@ -1850,7 +1681,6 @@
           <w:rFonts w:ascii="Yu Gothic" w:eastAsia="Yu Gothic" w:hAnsi="Yu Gothic"/>
           <w:sz w:val="32"/>
           <w:szCs w:val="32"/>
-          <w:lang w:val="en-150"/>
         </w:rPr>
         <w:t>ENGAGEMENT</w:t>
       </w:r>
@@ -1862,7 +1692,6 @@
           <w:rFonts w:ascii="Yu Gothic" w:eastAsia="Yu Gothic" w:hAnsi="Yu Gothic"/>
           <w:sz w:val="20"/>
           <w:szCs w:val="20"/>
-          <w:lang w:val="en-150"/>
         </w:rPr>
       </w:pPr>
       <w:proofErr w:type="spellStart"/>
@@ -1871,7 +1700,6 @@
           <w:rFonts w:ascii="Yu Gothic" w:eastAsia="Yu Gothic" w:hAnsi="Yu Gothic"/>
           <w:sz w:val="20"/>
           <w:szCs w:val="20"/>
-          <w:lang w:val="en-150"/>
         </w:rPr>
         <w:t>KjG</w:t>
       </w:r>
@@ -1881,58 +1709,138 @@
           <w:rFonts w:ascii="Yu Gothic" w:eastAsia="Yu Gothic" w:hAnsi="Yu Gothic"/>
           <w:sz w:val="20"/>
           <w:szCs w:val="20"/>
-          <w:lang w:val="en-150"/>
+        </w:rPr>
+        <w:t xml:space="preserve"> Niederkirchen</w:t>
+      </w:r>
+      <w:r>
+        <w:rPr>
+          <w:rFonts w:ascii="Yu Gothic" w:eastAsia="Yu Gothic" w:hAnsi="Yu Gothic"/>
+          <w:sz w:val="20"/>
+          <w:szCs w:val="20"/>
+        </w:rPr>
+        <w:t xml:space="preserve"> e.V.</w:t>
+      </w:r>
+      <w:r>
+        <w:rPr>
+          <w:rFonts w:ascii="Yu Gothic" w:eastAsia="Yu Gothic" w:hAnsi="Yu Gothic"/>
+          <w:sz w:val="20"/>
+          <w:szCs w:val="20"/>
+        </w:rPr>
+        <w:tab/>
+      </w:r>
+      <w:r>
+        <w:rPr>
+          <w:rFonts w:ascii="Yu Gothic" w:eastAsia="Yu Gothic" w:hAnsi="Yu Gothic"/>
+          <w:b/>
+          <w:bCs/>
+          <w:sz w:val="20"/>
+          <w:szCs w:val="20"/>
+        </w:rPr>
+        <w:t>Kassenwart</w:t>
+      </w:r>
+      <w:r>
+        <w:rPr>
+          <w:rFonts w:ascii="Yu Gothic" w:eastAsia="Yu Gothic" w:hAnsi="Yu Gothic"/>
+          <w:sz w:val="20"/>
+          <w:szCs w:val="20"/>
         </w:rPr>
         <w:t xml:space="preserve"> </w:t>
       </w:r>
-      <w:proofErr w:type="spellStart"/>
-      <w:r>
-        <w:rPr>
-          <w:rFonts w:ascii="Yu Gothic" w:eastAsia="Yu Gothic" w:hAnsi="Yu Gothic"/>
-          <w:sz w:val="20"/>
-          <w:szCs w:val="20"/>
-          <w:lang w:val="en-150"/>
-        </w:rPr>
-        <w:t>Niederkirchen</w:t>
-      </w:r>
-      <w:proofErr w:type="spellEnd"/>
-      <w:r>
-        <w:rPr>
-          <w:rFonts w:ascii="Yu Gothic" w:eastAsia="Yu Gothic" w:hAnsi="Yu Gothic"/>
-          <w:sz w:val="20"/>
-          <w:szCs w:val="20"/>
-          <w:lang w:val="en-150"/>
+      <w:r>
+        <w:rPr>
+          <w:rFonts w:ascii="Yu Gothic" w:eastAsia="Yu Gothic" w:hAnsi="Yu Gothic"/>
+          <w:sz w:val="20"/>
+          <w:szCs w:val="20"/>
+        </w:rPr>
+        <w:t>von</w:t>
+      </w:r>
+      <w:r>
+        <w:rPr>
+          <w:rFonts w:ascii="Yu Gothic" w:eastAsia="Yu Gothic" w:hAnsi="Yu Gothic"/>
+          <w:sz w:val="20"/>
+          <w:szCs w:val="20"/>
+        </w:rPr>
+        <w:t xml:space="preserve"> 01/2017 - 01/2021</w:t>
+      </w:r>
+      <w:r>
+        <w:rPr>
+          <w:rFonts w:ascii="Yu Gothic" w:eastAsia="Yu Gothic" w:hAnsi="Yu Gothic"/>
+          <w:sz w:val="20"/>
+          <w:szCs w:val="20"/>
+        </w:rPr>
+        <w:br/>
+      </w:r>
+      <w:r>
+        <w:rPr>
+          <w:rFonts w:ascii="Yu Gothic" w:eastAsia="Yu Gothic" w:hAnsi="Yu Gothic"/>
+          <w:b/>
+          <w:bCs/>
+          <w:sz w:val="20"/>
+          <w:szCs w:val="20"/>
+        </w:rPr>
+        <w:t>Organi</w:t>
+      </w:r>
+      <w:r>
+        <w:rPr>
+          <w:rFonts w:ascii="Yu Gothic" w:eastAsia="Yu Gothic" w:hAnsi="Yu Gothic"/>
+          <w:b/>
+          <w:bCs/>
+          <w:sz w:val="20"/>
+          <w:szCs w:val="20"/>
+        </w:rPr>
+        <w:t>s</w:t>
+      </w:r>
+      <w:r>
+        <w:rPr>
+          <w:rFonts w:ascii="Yu Gothic" w:eastAsia="Yu Gothic" w:hAnsi="Yu Gothic"/>
+          <w:b/>
+          <w:bCs/>
+          <w:sz w:val="20"/>
+          <w:szCs w:val="20"/>
+        </w:rPr>
+        <w:t>ation/</w:t>
+      </w:r>
+      <w:r>
+        <w:rPr>
+          <w:rFonts w:ascii="Yu Gothic" w:eastAsia="Yu Gothic" w:hAnsi="Yu Gothic"/>
+          <w:b/>
+          <w:bCs/>
+          <w:sz w:val="20"/>
+          <w:szCs w:val="20"/>
+        </w:rPr>
+        <w:t>Betreuung</w:t>
+      </w:r>
+      <w:r>
+        <w:rPr>
+          <w:rFonts w:ascii="Yu Gothic" w:eastAsia="Yu Gothic" w:hAnsi="Yu Gothic"/>
+          <w:sz w:val="20"/>
+          <w:szCs w:val="20"/>
         </w:rPr>
         <w:t xml:space="preserve"> </w:t>
       </w:r>
-      <w:proofErr w:type="spellStart"/>
-      <w:r>
-        <w:rPr>
-          <w:rFonts w:ascii="Yu Gothic" w:eastAsia="Yu Gothic" w:hAnsi="Yu Gothic"/>
-          <w:sz w:val="20"/>
-          <w:szCs w:val="20"/>
-          <w:lang w:val="en-150"/>
-        </w:rPr>
-        <w:t>e.V</w:t>
-      </w:r>
-      <w:proofErr w:type="spellEnd"/>
-      <w:r>
-        <w:rPr>
-          <w:rFonts w:ascii="Yu Gothic" w:eastAsia="Yu Gothic" w:hAnsi="Yu Gothic"/>
-          <w:sz w:val="20"/>
-          <w:szCs w:val="20"/>
-          <w:lang w:val="en-150"/>
-        </w:rPr>
-        <w:t>.</w:t>
-      </w:r>
-      <w:r>
-        <w:rPr>
-          <w:rFonts w:ascii="Yu Gothic" w:eastAsia="Yu Gothic" w:hAnsi="Yu Gothic"/>
-          <w:sz w:val="20"/>
-          <w:szCs w:val="20"/>
-          <w:lang w:val="en-150"/>
-        </w:rPr>
-        <w:tab/>
+      <w:r>
+        <w:rPr>
+          <w:rFonts w:ascii="Yu Gothic" w:eastAsia="Yu Gothic" w:hAnsi="Yu Gothic"/>
+          <w:sz w:val="20"/>
+          <w:szCs w:val="20"/>
+        </w:rPr>
+        <w:t>des jährlichen Jugend-Zeltlagers seit</w:t>
+      </w:r>
+      <w:r>
+        <w:rPr>
+          <w:rFonts w:ascii="Yu Gothic" w:eastAsia="Yu Gothic" w:hAnsi="Yu Gothic"/>
+          <w:sz w:val="20"/>
+          <w:szCs w:val="20"/>
+        </w:rPr>
+        <w:t xml:space="preserve"> 2015 </w:t>
+      </w:r>
+      <w:r>
+        <w:rPr>
+          <w:rFonts w:ascii="Yu Gothic" w:eastAsia="Yu Gothic" w:hAnsi="Yu Gothic"/>
+          <w:sz w:val="20"/>
+          <w:szCs w:val="20"/>
+        </w:rPr>
+        <w:br/>
       </w:r>
       <w:r>
         <w:rPr>
@@ -1941,96 +1849,48 @@
           <w:bCs/>
           <w:sz w:val="20"/>
           <w:szCs w:val="20"/>
-          <w:lang w:val="en-150"/>
-        </w:rPr>
-        <w:t>Treasurer</w:t>
-      </w:r>
-      <w:r>
-        <w:rPr>
-          <w:rFonts w:ascii="Yu Gothic" w:eastAsia="Yu Gothic" w:hAnsi="Yu Gothic"/>
-          <w:sz w:val="20"/>
-          <w:szCs w:val="20"/>
-          <w:lang w:val="en-150"/>
-        </w:rPr>
-        <w:t xml:space="preserve"> from 01/2017 - 01/2021</w:t>
-      </w:r>
-      <w:r>
-        <w:rPr>
-          <w:rFonts w:ascii="Yu Gothic" w:eastAsia="Yu Gothic" w:hAnsi="Yu Gothic"/>
-          <w:sz w:val="20"/>
-          <w:szCs w:val="20"/>
-          <w:lang w:val="en-150"/>
+        </w:rPr>
+        <w:t>Betreuung</w:t>
+      </w:r>
+      <w:r>
+        <w:rPr>
+          <w:rFonts w:ascii="Yu Gothic" w:eastAsia="Yu Gothic" w:hAnsi="Yu Gothic"/>
+          <w:sz w:val="20"/>
+          <w:szCs w:val="20"/>
+        </w:rPr>
+        <w:t xml:space="preserve"> </w:t>
+      </w:r>
+      <w:r>
+        <w:rPr>
+          <w:rFonts w:ascii="Yu Gothic" w:eastAsia="Yu Gothic" w:hAnsi="Yu Gothic"/>
+          <w:sz w:val="20"/>
+          <w:szCs w:val="20"/>
+        </w:rPr>
+        <w:t>der Nachwuchs-Gruppenstunden von 2012–2015</w:t>
+      </w:r>
+      <w:r>
+        <w:rPr>
+          <w:rFonts w:ascii="Yu Gothic" w:eastAsia="Yu Gothic" w:hAnsi="Yu Gothic"/>
+          <w:sz w:val="20"/>
+          <w:szCs w:val="20"/>
         </w:rPr>
         <w:br/>
       </w:r>
       <w:r>
         <w:rPr>
           <w:rFonts w:ascii="Yu Gothic" w:eastAsia="Yu Gothic" w:hAnsi="Yu Gothic"/>
-          <w:b/>
-          <w:bCs/>
-          <w:sz w:val="20"/>
-          <w:szCs w:val="20"/>
-          <w:lang w:val="en-150"/>
-        </w:rPr>
-        <w:t>O</w:t>
-      </w:r>
-      <w:r>
-        <w:rPr>
-          <w:rFonts w:ascii="Yu Gothic" w:eastAsia="Yu Gothic" w:hAnsi="Yu Gothic"/>
-          <w:b/>
-          <w:bCs/>
-          <w:sz w:val="20"/>
-          <w:szCs w:val="20"/>
-          <w:lang w:val="en-150"/>
-        </w:rPr>
-        <w:t>rganization/supervision</w:t>
-      </w:r>
-      <w:r>
-        <w:rPr>
-          <w:rFonts w:ascii="Yu Gothic" w:eastAsia="Yu Gothic" w:hAnsi="Yu Gothic"/>
-          <w:sz w:val="20"/>
-          <w:szCs w:val="20"/>
-          <w:lang w:val="en-150"/>
-        </w:rPr>
-        <w:t xml:space="preserve"> of the annual tent camp since 2015 </w:t>
-      </w:r>
-      <w:r>
-        <w:rPr>
-          <w:rFonts w:ascii="Yu Gothic" w:eastAsia="Yu Gothic" w:hAnsi="Yu Gothic"/>
-          <w:b/>
-          <w:bCs/>
-          <w:sz w:val="20"/>
-          <w:szCs w:val="20"/>
-          <w:lang w:val="en-150"/>
-        </w:rPr>
-        <w:t>Supervision</w:t>
-      </w:r>
-      <w:r>
-        <w:rPr>
-          <w:rFonts w:ascii="Yu Gothic" w:eastAsia="Yu Gothic" w:hAnsi="Yu Gothic"/>
-          <w:sz w:val="20"/>
-          <w:szCs w:val="20"/>
-          <w:lang w:val="en-150"/>
-        </w:rPr>
-        <w:t xml:space="preserve"> of the junior group lessons from 2012-2015</w:t>
-      </w:r>
-      <w:r>
-        <w:rPr>
-          <w:rFonts w:ascii="Yu Gothic" w:eastAsia="Yu Gothic" w:hAnsi="Yu Gothic"/>
-          <w:sz w:val="20"/>
-          <w:szCs w:val="20"/>
-          <w:lang w:val="en-150"/>
-        </w:rPr>
-        <w:br/>
-      </w:r>
-      <w:r>
-        <w:rPr>
-          <w:rFonts w:ascii="Yu Gothic" w:eastAsia="Yu Gothic" w:hAnsi="Yu Gothic"/>
-          <w:sz w:val="20"/>
-          <w:szCs w:val="20"/>
-          <w:lang w:val="en-150"/>
-        </w:rPr>
-        <w:t>active member since 2012</w:t>
+          <w:sz w:val="20"/>
+          <w:szCs w:val="20"/>
+        </w:rPr>
+        <w:t>aktives Mitglied seit</w:t>
+      </w:r>
+      <w:r>
+        <w:rPr>
+          <w:rFonts w:ascii="Yu Gothic" w:eastAsia="Yu Gothic" w:hAnsi="Yu Gothic"/>
+          <w:sz w:val="20"/>
+          <w:szCs w:val="20"/>
+        </w:rPr>
+        <w:t xml:space="preserve"> 2012</w:t>
       </w:r>
     </w:p>
     <w:p>
@@ -2039,7 +1899,6 @@
           <w:rFonts w:ascii="Yu Gothic" w:eastAsia="Yu Gothic" w:hAnsi="Yu Gothic"/>
           <w:sz w:val="32"/>
           <w:szCs w:val="32"/>
-          <w:lang w:val="en-150"/>
         </w:rPr>
       </w:pPr>
       <w:r>
@@ -2047,25 +1906,30 @@
           <w:rFonts w:ascii="Yu Gothic" w:eastAsia="Yu Gothic" w:hAnsi="Yu Gothic"/>
           <w:sz w:val="20"/>
           <w:szCs w:val="20"/>
-          <w:lang w:val="en-150"/>
-        </w:rPr>
-        <w:t>Student council</w:t>
-      </w:r>
-      <w:r>
-        <w:rPr>
-          <w:rFonts w:ascii="Yu Gothic" w:eastAsia="Yu Gothic" w:hAnsi="Yu Gothic"/>
-          <w:sz w:val="20"/>
-          <w:szCs w:val="20"/>
-          <w:lang w:val="en-150"/>
-        </w:rPr>
-        <w:tab/>
-      </w:r>
-      <w:r>
-        <w:rPr>
-          <w:rFonts w:ascii="Yu Gothic" w:eastAsia="Yu Gothic" w:hAnsi="Yu Gothic"/>
-          <w:sz w:val="20"/>
-          <w:szCs w:val="20"/>
-          <w:lang w:val="en-150"/>
+        </w:rPr>
+        <w:t>S</w:t>
+      </w:r>
+      <w:r>
+        <w:rPr>
+          <w:rFonts w:ascii="Yu Gothic" w:eastAsia="Yu Gothic" w:hAnsi="Yu Gothic"/>
+          <w:sz w:val="20"/>
+          <w:szCs w:val="20"/>
+        </w:rPr>
+        <w:t>chülervertretung</w:t>
+      </w:r>
+      <w:r>
+        <w:rPr>
+          <w:rFonts w:ascii="Yu Gothic" w:eastAsia="Yu Gothic" w:hAnsi="Yu Gothic"/>
+          <w:sz w:val="20"/>
+          <w:szCs w:val="20"/>
+        </w:rPr>
+        <w:tab/>
+      </w:r>
+      <w:r>
+        <w:rPr>
+          <w:rFonts w:ascii="Yu Gothic" w:eastAsia="Yu Gothic" w:hAnsi="Yu Gothic"/>
+          <w:sz w:val="20"/>
+          <w:szCs w:val="20"/>
         </w:rPr>
         <w:tab/>
       </w:r>
@@ -2076,54 +1940,88 @@
           <w:bCs/>
           <w:sz w:val="20"/>
           <w:szCs w:val="20"/>
-          <w:lang w:val="en-150"/>
-        </w:rPr>
-        <w:t>Leading</w:t>
-      </w:r>
-      <w:r>
-        <w:rPr>
-          <w:rFonts w:ascii="Yu Gothic" w:eastAsia="Yu Gothic" w:hAnsi="Yu Gothic"/>
-          <w:b/>
-          <w:bCs/>
-          <w:sz w:val="20"/>
-          <w:szCs w:val="20"/>
-          <w:lang w:val="en-150"/>
-        </w:rPr>
-        <w:t xml:space="preserve"> organization</w:t>
-      </w:r>
-      <w:r>
-        <w:rPr>
-          <w:rFonts w:ascii="Yu Gothic" w:eastAsia="Yu Gothic" w:hAnsi="Yu Gothic"/>
-          <w:sz w:val="20"/>
-          <w:szCs w:val="20"/>
-          <w:lang w:val="en-150"/>
-        </w:rPr>
-        <w:t xml:space="preserve"> Knecht</w:t>
-      </w:r>
-      <w:r>
-        <w:rPr>
-          <w:rFonts w:ascii="Yu Gothic" w:eastAsia="Yu Gothic" w:hAnsi="Yu Gothic"/>
-          <w:sz w:val="20"/>
-          <w:szCs w:val="20"/>
-          <w:lang w:val="en-150"/>
-        </w:rPr>
-        <w:t>-</w:t>
-      </w:r>
-      <w:r>
-        <w:rPr>
-          <w:rFonts w:ascii="Yu Gothic" w:eastAsia="Yu Gothic" w:hAnsi="Yu Gothic"/>
-          <w:sz w:val="20"/>
-          <w:szCs w:val="20"/>
-          <w:lang w:val="en-150"/>
-        </w:rPr>
-        <w:t>concert and Sound of Schools</w:t>
-      </w:r>
-      <w:r>
-        <w:rPr>
-          <w:rFonts w:ascii="Yu Gothic" w:eastAsia="Yu Gothic" w:hAnsi="Yu Gothic"/>
-          <w:sz w:val="20"/>
-          <w:szCs w:val="20"/>
-          <w:lang w:val="en-150"/>
+        </w:rPr>
+        <w:t>Hauptorganisation</w:t>
+      </w:r>
+      <w:r>
+        <w:rPr>
+          <w:rFonts w:ascii="Yu Gothic" w:eastAsia="Yu Gothic" w:hAnsi="Yu Gothic"/>
+          <w:sz w:val="20"/>
+          <w:szCs w:val="20"/>
+        </w:rPr>
+        <w:t xml:space="preserve"> Knecht-</w:t>
+      </w:r>
+      <w:r>
+        <w:rPr>
+          <w:rFonts w:ascii="Yu Gothic" w:eastAsia="Yu Gothic" w:hAnsi="Yu Gothic"/>
+          <w:sz w:val="20"/>
+          <w:szCs w:val="20"/>
+        </w:rPr>
+        <w:t>K</w:t>
+      </w:r>
+      <w:r>
+        <w:rPr>
+          <w:rFonts w:ascii="Yu Gothic" w:eastAsia="Yu Gothic" w:hAnsi="Yu Gothic"/>
+          <w:sz w:val="20"/>
+          <w:szCs w:val="20"/>
+        </w:rPr>
+        <w:t>on</w:t>
+      </w:r>
+      <w:r>
+        <w:rPr>
+          <w:rFonts w:ascii="Yu Gothic" w:eastAsia="Yu Gothic" w:hAnsi="Yu Gothic"/>
+          <w:sz w:val="20"/>
+          <w:szCs w:val="20"/>
+        </w:rPr>
+        <w:t>z</w:t>
+      </w:r>
+      <w:r>
+        <w:rPr>
+          <w:rFonts w:ascii="Yu Gothic" w:eastAsia="Yu Gothic" w:hAnsi="Yu Gothic"/>
+          <w:sz w:val="20"/>
+          <w:szCs w:val="20"/>
+        </w:rPr>
+        <w:t xml:space="preserve">ert </w:t>
+      </w:r>
+      <w:r>
+        <w:rPr>
+          <w:rFonts w:ascii="Yu Gothic" w:eastAsia="Yu Gothic" w:hAnsi="Yu Gothic"/>
+          <w:sz w:val="20"/>
+          <w:szCs w:val="20"/>
+        </w:rPr>
+        <w:t>u</w:t>
+      </w:r>
+      <w:r>
+        <w:rPr>
+          <w:rFonts w:ascii="Yu Gothic" w:eastAsia="Yu Gothic" w:hAnsi="Yu Gothic"/>
+          <w:sz w:val="20"/>
+          <w:szCs w:val="20"/>
+        </w:rPr>
+        <w:t xml:space="preserve">nd Sound </w:t>
+      </w:r>
+      <w:proofErr w:type="spellStart"/>
+      <w:r>
+        <w:rPr>
+          <w:rFonts w:ascii="Yu Gothic" w:eastAsia="Yu Gothic" w:hAnsi="Yu Gothic"/>
+          <w:sz w:val="20"/>
+          <w:szCs w:val="20"/>
+        </w:rPr>
+        <w:t>of</w:t>
+      </w:r>
+      <w:proofErr w:type="spellEnd"/>
+      <w:r>
+        <w:rPr>
+          <w:rFonts w:ascii="Yu Gothic" w:eastAsia="Yu Gothic" w:hAnsi="Yu Gothic"/>
+          <w:sz w:val="20"/>
+          <w:szCs w:val="20"/>
+        </w:rPr>
+        <w:t xml:space="preserve"> Schools</w:t>
+      </w:r>
+      <w:r>
+        <w:rPr>
+          <w:rFonts w:ascii="Yu Gothic" w:eastAsia="Yu Gothic" w:hAnsi="Yu Gothic"/>
+          <w:sz w:val="20"/>
+          <w:szCs w:val="20"/>
         </w:rPr>
         <w:br/>
       </w:r>
@@ -2132,55 +2030,64 @@
           <w:rFonts w:ascii="Yu Gothic" w:eastAsia="Yu Gothic" w:hAnsi="Yu Gothic"/>
           <w:sz w:val="20"/>
           <w:szCs w:val="20"/>
-          <w:lang w:val="en-150"/>
-        </w:rPr>
-        <w:tab/>
-      </w:r>
-      <w:r>
-        <w:rPr>
-          <w:rFonts w:ascii="Yu Gothic" w:eastAsia="Yu Gothic" w:hAnsi="Yu Gothic"/>
-          <w:sz w:val="20"/>
-          <w:szCs w:val="20"/>
-          <w:lang w:val="en-150"/>
-        </w:rPr>
-        <w:tab/>
-      </w:r>
-      <w:r>
-        <w:rPr>
-          <w:rFonts w:ascii="Yu Gothic" w:eastAsia="Yu Gothic" w:hAnsi="Yu Gothic"/>
-          <w:sz w:val="20"/>
-          <w:szCs w:val="20"/>
-          <w:lang w:val="en-150"/>
-        </w:rPr>
-        <w:tab/>
-      </w:r>
-      <w:r>
-        <w:rPr>
-          <w:rFonts w:ascii="Yu Gothic" w:eastAsia="Yu Gothic" w:hAnsi="Yu Gothic"/>
-          <w:sz w:val="20"/>
-          <w:szCs w:val="20"/>
-          <w:lang w:val="en-150"/>
-        </w:rPr>
-        <w:tab/>
-        <w:t>active member from 2016</w:t>
-      </w:r>
-      <w:r>
-        <w:rPr>
-          <w:rFonts w:ascii="Yu Gothic" w:eastAsia="Yu Gothic" w:hAnsi="Yu Gothic"/>
-          <w:sz w:val="20"/>
-          <w:szCs w:val="20"/>
-          <w:lang w:val="en-150"/>
-        </w:rPr>
-        <w:t xml:space="preserve"> to </w:t>
-      </w:r>
-      <w:r>
-        <w:rPr>
-          <w:rFonts w:ascii="Yu Gothic" w:eastAsia="Yu Gothic" w:hAnsi="Yu Gothic"/>
-          <w:sz w:val="20"/>
-          <w:szCs w:val="20"/>
-          <w:lang w:val="en-150"/>
-        </w:rPr>
-        <w:t>2017</w:t>
+        </w:rPr>
+        <w:tab/>
+      </w:r>
+      <w:r>
+        <w:rPr>
+          <w:rFonts w:ascii="Yu Gothic" w:eastAsia="Yu Gothic" w:hAnsi="Yu Gothic"/>
+          <w:sz w:val="20"/>
+          <w:szCs w:val="20"/>
+        </w:rPr>
+        <w:tab/>
+      </w:r>
+      <w:r>
+        <w:rPr>
+          <w:rFonts w:ascii="Yu Gothic" w:eastAsia="Yu Gothic" w:hAnsi="Yu Gothic"/>
+          <w:sz w:val="20"/>
+          <w:szCs w:val="20"/>
+        </w:rPr>
+        <w:tab/>
+      </w:r>
+      <w:r>
+        <w:rPr>
+          <w:rFonts w:ascii="Yu Gothic" w:eastAsia="Yu Gothic" w:hAnsi="Yu Gothic"/>
+          <w:sz w:val="20"/>
+          <w:szCs w:val="20"/>
+        </w:rPr>
+        <w:tab/>
+      </w:r>
+      <w:r>
+        <w:rPr>
+          <w:rFonts w:ascii="Yu Gothic" w:eastAsia="Yu Gothic" w:hAnsi="Yu Gothic"/>
+          <w:sz w:val="20"/>
+          <w:szCs w:val="20"/>
+        </w:rPr>
+        <w:t>aktives Mitglied zwischen</w:t>
+      </w:r>
+      <w:r>
+        <w:rPr>
+          <w:rFonts w:ascii="Yu Gothic" w:eastAsia="Yu Gothic" w:hAnsi="Yu Gothic"/>
+          <w:sz w:val="20"/>
+          <w:szCs w:val="20"/>
+        </w:rPr>
+        <w:t xml:space="preserve"> 2016 </w:t>
+      </w:r>
+      <w:r>
+        <w:rPr>
+          <w:rFonts w:ascii="Yu Gothic" w:eastAsia="Yu Gothic" w:hAnsi="Yu Gothic"/>
+          <w:sz w:val="20"/>
+          <w:szCs w:val="20"/>
+        </w:rPr>
+        <w:t>und</w:t>
+      </w:r>
+      <w:r>
+        <w:rPr>
+          <w:rFonts w:ascii="Yu Gothic" w:eastAsia="Yu Gothic" w:hAnsi="Yu Gothic"/>
+          <w:sz w:val="20"/>
+          <w:szCs w:val="20"/>
+        </w:rPr>
+        <w:t xml:space="preserve"> 2017</w:t>
       </w:r>
     </w:p>
     <w:p>
@@ -2189,7 +2096,6 @@
           <w:rFonts w:ascii="Yu Gothic" w:eastAsia="Yu Gothic" w:hAnsi="Yu Gothic"/>
           <w:sz w:val="32"/>
           <w:szCs w:val="32"/>
-          <w:lang w:val="en-150"/>
         </w:rPr>
       </w:pPr>
       <w:r>
@@ -2198,7 +2104,6 @@
           <w:b/>
           <w:sz w:val="36"/>
           <w:szCs w:val="36"/>
-          <w:lang w:val="en-150"/>
         </w:rPr>
         <mc:AlternateContent>
           <mc:Choice Requires="wps">
@@ -2278,9 +2183,8 @@
           <w:rFonts w:ascii="Yu Gothic" w:eastAsia="Yu Gothic" w:hAnsi="Yu Gothic"/>
           <w:sz w:val="32"/>
           <w:szCs w:val="32"/>
-          <w:lang w:val="en-150"/>
-        </w:rPr>
-        <w:t>LANGUAGES</w:t>
+        </w:rPr>
+        <w:t>SPRACHEN</w:t>
       </w:r>
     </w:p>
     <w:p>
@@ -2291,7 +2195,6 @@
           <w:rFonts w:ascii="Yu Gothic" w:eastAsia="Yu Gothic" w:hAnsi="Yu Gothic"/>
           <w:sz w:val="20"/>
           <w:szCs w:val="20"/>
-          <w:lang w:val="en-150"/>
         </w:rPr>
       </w:pPr>
       <w:r>
@@ -2299,16 +2202,14 @@
           <w:rFonts w:ascii="Yu Gothic" w:eastAsia="Yu Gothic" w:hAnsi="Yu Gothic"/>
           <w:sz w:val="20"/>
           <w:szCs w:val="20"/>
-          <w:lang w:val="en-150"/>
-        </w:rPr>
-        <w:t>German</w:t>
-      </w:r>
-      <w:r>
-        <w:rPr>
-          <w:rFonts w:ascii="Yu Gothic" w:eastAsia="Yu Gothic" w:hAnsi="Yu Gothic"/>
-          <w:sz w:val="20"/>
-          <w:szCs w:val="20"/>
-          <w:lang w:val="en-150"/>
+        </w:rPr>
+        <w:t>Deutsch</w:t>
+      </w:r>
+      <w:r>
+        <w:rPr>
+          <w:rFonts w:ascii="Yu Gothic" w:eastAsia="Yu Gothic" w:hAnsi="Yu Gothic"/>
+          <w:sz w:val="20"/>
+          <w:szCs w:val="20"/>
         </w:rPr>
         <w:t>:</w:t>
       </w:r>
@@ -2317,7 +2218,6 @@
           <w:rFonts w:ascii="Yu Gothic" w:eastAsia="Yu Gothic" w:hAnsi="Yu Gothic"/>
           <w:sz w:val="20"/>
           <w:szCs w:val="20"/>
-          <w:lang w:val="en-150"/>
         </w:rPr>
         <w:t xml:space="preserve"> </w:t>
       </w:r>
@@ -2326,45 +2226,24 @@
           <w:rFonts w:ascii="Yu Gothic" w:eastAsia="Yu Gothic" w:hAnsi="Yu Gothic"/>
           <w:sz w:val="20"/>
           <w:szCs w:val="20"/>
-          <w:lang w:val="en-150"/>
-        </w:rPr>
-        <w:tab/>
-      </w:r>
-      <w:r>
-        <w:rPr>
-          <w:rFonts w:ascii="Yu Gothic" w:eastAsia="Yu Gothic" w:hAnsi="Yu Gothic"/>
-          <w:sz w:val="20"/>
-          <w:szCs w:val="20"/>
-          <w:lang w:val="en-150"/>
-        </w:rPr>
-        <w:t>Excellent</w:t>
-      </w:r>
-      <w:r>
-        <w:rPr>
-          <w:rFonts w:ascii="Yu Gothic" w:eastAsia="Yu Gothic" w:hAnsi="Yu Gothic"/>
-          <w:sz w:val="20"/>
-          <w:szCs w:val="20"/>
-          <w:lang w:val="en-150"/>
-        </w:rPr>
-        <w:t xml:space="preserve"> </w:t>
-      </w:r>
-      <w:r>
-        <w:rPr>
-          <w:rFonts w:ascii="Yu Gothic" w:eastAsia="Yu Gothic" w:hAnsi="Yu Gothic"/>
-          <w:sz w:val="20"/>
-          <w:szCs w:val="20"/>
-          <w:lang w:val="en-150"/>
-        </w:rPr>
-        <w:t>skills</w:t>
-      </w:r>
-      <w:r>
-        <w:rPr>
-          <w:rFonts w:ascii="Yu Gothic" w:eastAsia="Yu Gothic" w:hAnsi="Yu Gothic"/>
-          <w:sz w:val="20"/>
-          <w:szCs w:val="20"/>
-          <w:lang w:val="en-150"/>
-        </w:rPr>
-        <w:t xml:space="preserve"> of written and spoken language (</w:t>
+        </w:rPr>
+        <w:tab/>
+      </w:r>
+      <w:r>
+        <w:rPr>
+          <w:rFonts w:ascii="Yu Gothic" w:eastAsia="Yu Gothic" w:hAnsi="Yu Gothic"/>
+          <w:sz w:val="20"/>
+          <w:szCs w:val="20"/>
+        </w:rPr>
+        <w:t>Sehr gute Kenntnisse in Schrift und Sprache</w:t>
+      </w:r>
+      <w:r>
+        <w:rPr>
+          <w:rFonts w:ascii="Yu Gothic" w:eastAsia="Yu Gothic" w:hAnsi="Yu Gothic"/>
+          <w:sz w:val="20"/>
+          <w:szCs w:val="20"/>
+        </w:rPr>
+        <w:t xml:space="preserve"> (</w:t>
       </w:r>
       <w:r>
         <w:rPr>
@@ -2373,16 +2252,14 @@
           <w:bCs/>
           <w:sz w:val="20"/>
           <w:szCs w:val="20"/>
-          <w:lang w:val="en-150"/>
-        </w:rPr>
-        <w:t>mother tongue</w:t>
-      </w:r>
-      <w:r>
-        <w:rPr>
-          <w:rFonts w:ascii="Yu Gothic" w:eastAsia="Yu Gothic" w:hAnsi="Yu Gothic"/>
-          <w:sz w:val="20"/>
-          <w:szCs w:val="20"/>
-          <w:lang w:val="en-150"/>
+        </w:rPr>
+        <w:t>Muttersprache</w:t>
+      </w:r>
+      <w:r>
+        <w:rPr>
+          <w:rFonts w:ascii="Yu Gothic" w:eastAsia="Yu Gothic" w:hAnsi="Yu Gothic"/>
+          <w:sz w:val="20"/>
+          <w:szCs w:val="20"/>
         </w:rPr>
         <w:t>)</w:t>
       </w:r>
@@ -2395,7 +2272,6 @@
           <w:rFonts w:ascii="Yu Gothic" w:eastAsia="Yu Gothic" w:hAnsi="Yu Gothic"/>
           <w:sz w:val="20"/>
           <w:szCs w:val="20"/>
-          <w:lang w:val="en-150"/>
         </w:rPr>
       </w:pPr>
       <w:r>
@@ -2403,16 +2279,30 @@
           <w:rFonts w:ascii="Yu Gothic" w:eastAsia="Yu Gothic" w:hAnsi="Yu Gothic"/>
           <w:sz w:val="20"/>
           <w:szCs w:val="20"/>
-          <w:lang w:val="en-150"/>
-        </w:rPr>
-        <w:t>English</w:t>
-      </w:r>
-      <w:r>
-        <w:rPr>
-          <w:rFonts w:ascii="Yu Gothic" w:eastAsia="Yu Gothic" w:hAnsi="Yu Gothic"/>
-          <w:sz w:val="20"/>
-          <w:szCs w:val="20"/>
-          <w:lang w:val="en-150"/>
+        </w:rPr>
+        <w:t>Englis</w:t>
+      </w:r>
+      <w:r>
+        <w:rPr>
+          <w:rFonts w:ascii="Yu Gothic" w:eastAsia="Yu Gothic" w:hAnsi="Yu Gothic"/>
+          <w:sz w:val="20"/>
+          <w:szCs w:val="20"/>
+        </w:rPr>
+        <w:t>c</w:t>
+      </w:r>
+      <w:r>
+        <w:rPr>
+          <w:rFonts w:ascii="Yu Gothic" w:eastAsia="Yu Gothic" w:hAnsi="Yu Gothic"/>
+          <w:sz w:val="20"/>
+          <w:szCs w:val="20"/>
+        </w:rPr>
+        <w:t>h</w:t>
+      </w:r>
+      <w:r>
+        <w:rPr>
+          <w:rFonts w:ascii="Yu Gothic" w:eastAsia="Yu Gothic" w:hAnsi="Yu Gothic"/>
+          <w:sz w:val="20"/>
+          <w:szCs w:val="20"/>
         </w:rPr>
         <w:t>:</w:t>
       </w:r>
@@ -2422,107 +2312,34 @@
           <w:b/>
           <w:sz w:val="20"/>
           <w:szCs w:val="20"/>
-          <w:lang w:val="en-150"/>
-        </w:rPr>
-        <w:tab/>
-      </w:r>
-      <w:r>
-        <w:rPr>
-          <w:rFonts w:ascii="Yu Gothic" w:eastAsia="Yu Gothic" w:hAnsi="Yu Gothic"/>
+        </w:rPr>
+        <w:tab/>
+      </w:r>
+      <w:r>
+        <w:rPr>
+          <w:rFonts w:ascii="Yu Gothic" w:eastAsia="Yu Gothic" w:hAnsi="Yu Gothic"/>
+          <w:sz w:val="20"/>
+          <w:szCs w:val="20"/>
+        </w:rPr>
+        <w:t>Sehr gute Kenntnisse in Schrift und Sprache (</w:t>
+      </w:r>
+      <w:r>
+        <w:rPr>
+          <w:rFonts w:ascii="Yu Gothic" w:eastAsia="Yu Gothic" w:hAnsi="Yu Gothic"/>
+          <w:b/>
           <w:bCs/>
           <w:sz w:val="20"/>
           <w:szCs w:val="20"/>
-          <w:lang w:val="en-150"/>
-        </w:rPr>
-        <w:t>Excellent</w:t>
-      </w:r>
-      <w:r>
-        <w:rPr>
-          <w:rFonts w:ascii="Yu Gothic" w:eastAsia="Yu Gothic" w:hAnsi="Yu Gothic"/>
-          <w:bCs/>
-          <w:sz w:val="20"/>
-          <w:szCs w:val="20"/>
-          <w:lang w:val="en-150"/>
-        </w:rPr>
-        <w:t xml:space="preserve"> </w:t>
-      </w:r>
-      <w:r>
-        <w:rPr>
-          <w:rFonts w:ascii="Yu Gothic" w:eastAsia="Yu Gothic" w:hAnsi="Yu Gothic"/>
-          <w:bCs/>
-          <w:sz w:val="20"/>
-          <w:szCs w:val="20"/>
-          <w:lang w:val="en-150"/>
-        </w:rPr>
-        <w:t xml:space="preserve">skills </w:t>
-      </w:r>
-      <w:r>
-        <w:rPr>
-          <w:rFonts w:ascii="Yu Gothic" w:eastAsia="Yu Gothic" w:hAnsi="Yu Gothic"/>
-          <w:sz w:val="20"/>
-          <w:szCs w:val="20"/>
-          <w:lang w:val="en-150"/>
-        </w:rPr>
-        <w:t xml:space="preserve">of written and spoken language </w:t>
-      </w:r>
-      <w:r>
-        <w:rPr>
-          <w:rFonts w:ascii="Yu Gothic" w:eastAsia="Yu Gothic" w:hAnsi="Yu Gothic"/>
-          <w:bCs/>
-          <w:sz w:val="20"/>
-          <w:szCs w:val="20"/>
-          <w:lang w:val="en-150"/>
-        </w:rPr>
-        <w:t>(</w:t>
-      </w:r>
-      <w:r>
-        <w:rPr>
-          <w:rFonts w:ascii="Yu Gothic" w:eastAsia="Yu Gothic" w:hAnsi="Yu Gothic"/>
-          <w:b/>
-          <w:sz w:val="20"/>
-          <w:szCs w:val="20"/>
-          <w:lang w:val="en-150"/>
-        </w:rPr>
-        <w:t>C1</w:t>
-      </w:r>
-      <w:r>
-        <w:rPr>
-          <w:rFonts w:ascii="Yu Gothic" w:eastAsia="Yu Gothic" w:hAnsi="Yu Gothic"/>
-          <w:b/>
-          <w:sz w:val="20"/>
-          <w:szCs w:val="20"/>
-          <w:lang w:val="en-150"/>
-        </w:rPr>
-        <w:t xml:space="preserve"> </w:t>
-      </w:r>
-      <w:r>
-        <w:rPr>
-          <w:rFonts w:ascii="Yu Gothic" w:eastAsia="Yu Gothic" w:hAnsi="Yu Gothic"/>
-          <w:b/>
-          <w:sz w:val="20"/>
-          <w:szCs w:val="20"/>
-          <w:lang w:val="en-150"/>
-        </w:rPr>
-        <w:t>level</w:t>
-      </w:r>
-      <w:r>
-        <w:rPr>
-          <w:rFonts w:ascii="Yu Gothic" w:eastAsia="Yu Gothic" w:hAnsi="Yu Gothic"/>
-          <w:bCs/>
-          <w:sz w:val="20"/>
-          <w:szCs w:val="20"/>
-          <w:lang w:val="en-150"/>
+        </w:rPr>
+        <w:t>C1-Level</w:t>
+      </w:r>
+      <w:r>
+        <w:rPr>
+          <w:rFonts w:ascii="Yu Gothic" w:eastAsia="Yu Gothic" w:hAnsi="Yu Gothic"/>
+          <w:sz w:val="20"/>
+          <w:szCs w:val="20"/>
         </w:rPr>
         <w:t>)</w:t>
-      </w:r>
-      <w:r>
-        <w:rPr>
-          <w:rFonts w:ascii="Yu Gothic" w:eastAsia="Yu Gothic" w:hAnsi="Yu Gothic"/>
-          <w:sz w:val="20"/>
-          <w:szCs w:val="20"/>
-          <w:lang w:val="en-150"/>
-        </w:rPr>
-        <w:t xml:space="preserve"> </w:t>
       </w:r>
     </w:p>
     <w:p>
@@ -2533,7 +2350,6 @@
           <w:rFonts w:ascii="Yu Gothic" w:eastAsia="Yu Gothic" w:hAnsi="Yu Gothic"/>
           <w:sz w:val="20"/>
           <w:szCs w:val="20"/>
-          <w:lang w:val="en-150"/>
         </w:rPr>
       </w:pPr>
       <w:r>
@@ -2541,63 +2357,48 @@
           <w:rFonts w:ascii="Yu Gothic" w:eastAsia="Yu Gothic" w:hAnsi="Yu Gothic"/>
           <w:sz w:val="20"/>
           <w:szCs w:val="20"/>
-          <w:lang w:val="en-150"/>
-        </w:rPr>
-        <w:t>Latin:</w:t>
-      </w:r>
-      <w:r>
-        <w:rPr>
-          <w:rFonts w:ascii="Yu Gothic" w:eastAsia="Yu Gothic" w:hAnsi="Yu Gothic"/>
-          <w:sz w:val="20"/>
-          <w:szCs w:val="20"/>
-          <w:lang w:val="en-150"/>
-        </w:rPr>
-        <w:tab/>
-      </w:r>
-      <w:r>
-        <w:rPr>
-          <w:rFonts w:ascii="Yu Gothic" w:eastAsia="Yu Gothic" w:hAnsi="Yu Gothic"/>
-          <w:sz w:val="20"/>
-          <w:szCs w:val="20"/>
-          <w:lang w:val="en-150"/>
-        </w:rPr>
-        <w:t>Advanced</w:t>
-      </w:r>
-      <w:r>
-        <w:rPr>
-          <w:rFonts w:ascii="Yu Gothic" w:eastAsia="Yu Gothic" w:hAnsi="Yu Gothic"/>
-          <w:sz w:val="20"/>
-          <w:szCs w:val="20"/>
-          <w:lang w:val="en-150"/>
-        </w:rPr>
-        <w:t xml:space="preserve"> skills of writ</w:t>
-      </w:r>
-      <w:r>
-        <w:rPr>
-          <w:rFonts w:ascii="Yu Gothic" w:eastAsia="Yu Gothic" w:hAnsi="Yu Gothic"/>
-          <w:sz w:val="20"/>
-          <w:szCs w:val="20"/>
-          <w:lang w:val="en-150"/>
-        </w:rPr>
-        <w:t>ten language</w:t>
-      </w:r>
-      <w:r>
-        <w:rPr>
-          <w:rFonts w:ascii="Yu Gothic" w:eastAsia="Yu Gothic" w:hAnsi="Yu Gothic"/>
-          <w:sz w:val="20"/>
-          <w:szCs w:val="20"/>
-          <w:lang w:val="en-150"/>
-        </w:rPr>
-        <w:t xml:space="preserve"> </w:t>
-      </w:r>
-      <w:r>
-        <w:rPr>
-          <w:rFonts w:ascii="Yu Gothic" w:eastAsia="Yu Gothic" w:hAnsi="Yu Gothic"/>
-          <w:sz w:val="20"/>
-          <w:szCs w:val="20"/>
-          <w:lang w:val="en-150"/>
-        </w:rPr>
-        <w:t>(</w:t>
+        </w:rPr>
+        <w:t>Lat</w:t>
+      </w:r>
+      <w:r>
+        <w:rPr>
+          <w:rFonts w:ascii="Yu Gothic" w:eastAsia="Yu Gothic" w:hAnsi="Yu Gothic"/>
+          <w:sz w:val="20"/>
+          <w:szCs w:val="20"/>
+        </w:rPr>
+        <w:t>e</w:t>
+      </w:r>
+      <w:r>
+        <w:rPr>
+          <w:rFonts w:ascii="Yu Gothic" w:eastAsia="Yu Gothic" w:hAnsi="Yu Gothic"/>
+          <w:sz w:val="20"/>
+          <w:szCs w:val="20"/>
+        </w:rPr>
+        <w:t>in:</w:t>
+      </w:r>
+      <w:r>
+        <w:rPr>
+          <w:rFonts w:ascii="Yu Gothic" w:eastAsia="Yu Gothic" w:hAnsi="Yu Gothic"/>
+          <w:sz w:val="20"/>
+          <w:szCs w:val="20"/>
+        </w:rPr>
+        <w:tab/>
+      </w:r>
+      <w:r>
+        <w:rPr>
+          <w:rFonts w:ascii="Yu Gothic" w:eastAsia="Yu Gothic" w:hAnsi="Yu Gothic"/>
+          <w:sz w:val="20"/>
+          <w:szCs w:val="20"/>
+        </w:rPr>
+        <w:t>Sehr gute Kenntnisse in Schrift</w:t>
+      </w:r>
+      <w:r>
+        <w:rPr>
+          <w:rFonts w:ascii="Yu Gothic" w:eastAsia="Yu Gothic" w:hAnsi="Yu Gothic"/>
+          <w:sz w:val="20"/>
+          <w:szCs w:val="20"/>
+        </w:rPr>
+        <w:t xml:space="preserve"> (</w:t>
       </w:r>
       <w:r>
         <w:rPr>
@@ -2606,140 +2407,24 @@
           <w:bCs/>
           <w:sz w:val="20"/>
           <w:szCs w:val="20"/>
-          <w:lang w:val="en-150"/>
-        </w:rPr>
-        <w:t>Latin proficiency</w:t>
-      </w:r>
-      <w:r>
-        <w:rPr>
-          <w:rFonts w:ascii="Yu Gothic" w:eastAsia="Yu Gothic" w:hAnsi="Yu Gothic"/>
-          <w:sz w:val="20"/>
-          <w:szCs w:val="20"/>
-          <w:lang w:val="en-150"/>
+        </w:rPr>
+        <w:t>großes Latinum</w:t>
+      </w:r>
+      <w:r>
+        <w:rPr>
+          <w:rFonts w:ascii="Yu Gothic" w:eastAsia="Yu Gothic" w:hAnsi="Yu Gothic"/>
+          <w:sz w:val="20"/>
+          <w:szCs w:val="20"/>
         </w:rPr>
         <w:t>)</w:t>
       </w:r>
     </w:p>
     <w:p>
       <w:pPr>
-        <w:spacing w:line="240" w:lineRule="auto"/>
-        <w:ind w:left="2832" w:hanging="2832"/>
-        <w:rPr>
-          <w:rFonts w:ascii="Yu Gothic" w:eastAsia="Yu Gothic" w:hAnsi="Yu Gothic"/>
-          <w:sz w:val="20"/>
-          <w:szCs w:val="20"/>
-          <w:lang w:val="en-150"/>
-        </w:rPr>
-      </w:pPr>
-      <w:r>
-        <w:rPr>
-          <w:rFonts w:ascii="Yu Gothic" w:eastAsia="Yu Gothic" w:hAnsi="Yu Gothic"/>
-          <w:sz w:val="20"/>
-          <w:szCs w:val="20"/>
-          <w:lang w:val="en-150"/>
-        </w:rPr>
-        <w:t>Fr</w:t>
-      </w:r>
-      <w:r>
-        <w:rPr>
-          <w:rFonts w:ascii="Yu Gothic" w:eastAsia="Yu Gothic" w:hAnsi="Yu Gothic"/>
-          <w:sz w:val="20"/>
-          <w:szCs w:val="20"/>
-          <w:lang w:val="en-150"/>
-        </w:rPr>
-        <w:t>ench</w:t>
-      </w:r>
-      <w:r>
-        <w:rPr>
-          <w:rFonts w:ascii="Yu Gothic" w:eastAsia="Yu Gothic" w:hAnsi="Yu Gothic"/>
-          <w:sz w:val="20"/>
-          <w:szCs w:val="20"/>
-          <w:lang w:val="en-150"/>
-        </w:rPr>
-        <w:t>:</w:t>
-      </w:r>
-      <w:r>
-        <w:rPr>
-          <w:rFonts w:ascii="Yu Gothic" w:eastAsia="Yu Gothic" w:hAnsi="Yu Gothic"/>
-          <w:sz w:val="20"/>
-          <w:szCs w:val="20"/>
-          <w:lang w:val="en-150"/>
-        </w:rPr>
-        <w:tab/>
-      </w:r>
-      <w:r>
-        <w:rPr>
-          <w:rFonts w:ascii="Yu Gothic" w:eastAsia="Yu Gothic" w:hAnsi="Yu Gothic"/>
-          <w:sz w:val="20"/>
-          <w:szCs w:val="20"/>
-          <w:lang w:val="en-150"/>
-        </w:rPr>
-        <w:t>Basic</w:t>
-      </w:r>
-      <w:r>
-        <w:rPr>
-          <w:rFonts w:ascii="Yu Gothic" w:eastAsia="Yu Gothic" w:hAnsi="Yu Gothic"/>
-          <w:sz w:val="20"/>
-          <w:szCs w:val="20"/>
-          <w:lang w:val="en-150"/>
-        </w:rPr>
-        <w:t xml:space="preserve"> skills</w:t>
-      </w:r>
-      <w:r>
-        <w:rPr>
-          <w:rFonts w:ascii="Yu Gothic" w:eastAsia="Yu Gothic" w:hAnsi="Yu Gothic"/>
-          <w:sz w:val="20"/>
-          <w:szCs w:val="20"/>
-          <w:lang w:val="en-150"/>
-        </w:rPr>
-        <w:t xml:space="preserve"> </w:t>
-      </w:r>
-      <w:r>
-        <w:rPr>
-          <w:rFonts w:ascii="Yu Gothic" w:eastAsia="Yu Gothic" w:hAnsi="Yu Gothic"/>
-          <w:sz w:val="20"/>
-          <w:szCs w:val="20"/>
-          <w:lang w:val="en-150"/>
-        </w:rPr>
-        <w:t xml:space="preserve">of written and spoken language </w:t>
-      </w:r>
-      <w:r>
-        <w:rPr>
-          <w:rFonts w:ascii="Yu Gothic" w:eastAsia="Yu Gothic" w:hAnsi="Yu Gothic"/>
-          <w:sz w:val="20"/>
-          <w:szCs w:val="20"/>
-          <w:lang w:val="en-150"/>
-        </w:rPr>
-        <w:t>(</w:t>
-      </w:r>
-      <w:r>
-        <w:rPr>
-          <w:rFonts w:ascii="Yu Gothic" w:eastAsia="Yu Gothic" w:hAnsi="Yu Gothic"/>
-          <w:b/>
-          <w:bCs/>
-          <w:sz w:val="20"/>
-          <w:szCs w:val="20"/>
-          <w:lang w:val="en-150"/>
-        </w:rPr>
-        <w:t>B1 level</w:t>
-      </w:r>
-      <w:r>
-        <w:rPr>
-          <w:rFonts w:ascii="Yu Gothic" w:eastAsia="Yu Gothic" w:hAnsi="Yu Gothic"/>
-          <w:sz w:val="20"/>
-          <w:szCs w:val="20"/>
-          <w:lang w:val="en-150"/>
-        </w:rPr>
-        <w:t>)</w:t>
-      </w:r>
-    </w:p>
-    <w:p>
-      <w:pPr>
         <w:rPr>
           <w:rFonts w:ascii="Yu Gothic" w:eastAsia="Yu Gothic" w:hAnsi="Yu Gothic"/>
           <w:sz w:val="32"/>
           <w:szCs w:val="32"/>
-          <w:lang w:val="en-150"/>
         </w:rPr>
       </w:pPr>
       <w:r>
@@ -2748,7 +2433,6 @@
           <w:b/>
           <w:sz w:val="36"/>
           <w:szCs w:val="36"/>
-          <w:lang w:val="en-150"/>
         </w:rPr>
         <mc:AlternateContent>
           <mc:Choice Requires="wps">
@@ -2828,18 +2512,16 @@
           <w:rFonts w:ascii="Yu Gothic" w:eastAsia="Yu Gothic" w:hAnsi="Yu Gothic"/>
           <w:sz w:val="32"/>
           <w:szCs w:val="32"/>
-          <w:lang w:val="en-150"/>
-        </w:rPr>
-        <w:t>PROGRA</w:t>
+        </w:rPr>
+        <w:t>PRO</w:t>
       </w:r>
       <w:r>
         <w:rPr>
           <w:rFonts w:ascii="Yu Gothic" w:eastAsia="Yu Gothic" w:hAnsi="Yu Gothic"/>
           <w:sz w:val="32"/>
           <w:szCs w:val="32"/>
-          <w:lang w:val="en-150"/>
-        </w:rPr>
-        <w:t>MMING-LANGUAGES</w:t>
+        </w:rPr>
+        <w:t>GRAMMIER-SPRACHEN</w:t>
       </w:r>
     </w:p>
     <w:p>
@@ -2850,7 +2532,6 @@
           <w:rFonts w:ascii="Yu Gothic" w:eastAsia="Yu Gothic" w:hAnsi="Yu Gothic"/>
           <w:sz w:val="20"/>
           <w:szCs w:val="20"/>
-          <w:lang w:val="en-150"/>
         </w:rPr>
       </w:pPr>
       <w:r>
@@ -2858,7 +2539,6 @@
           <w:rFonts w:ascii="Yu Gothic" w:eastAsia="Yu Gothic" w:hAnsi="Yu Gothic"/>
           <w:sz w:val="20"/>
           <w:szCs w:val="20"/>
-          <w:lang w:val="en-150"/>
         </w:rPr>
         <w:t xml:space="preserve">R </w:t>
       </w:r>
@@ -2867,25 +2547,32 @@
           <w:rFonts w:ascii="Yu Gothic" w:eastAsia="Yu Gothic" w:hAnsi="Yu Gothic"/>
           <w:sz w:val="20"/>
           <w:szCs w:val="20"/>
-          <w:lang w:val="en-150"/>
-        </w:rPr>
-        <w:tab/>
-      </w:r>
-      <w:r>
-        <w:rPr>
-          <w:rFonts w:ascii="Yu Gothic" w:eastAsia="Yu Gothic" w:hAnsi="Yu Gothic"/>
-          <w:sz w:val="20"/>
-          <w:szCs w:val="20"/>
-          <w:lang w:val="en-150"/>
-        </w:rPr>
-        <w:t>Excellent skills</w:t>
-      </w:r>
-      <w:r>
-        <w:rPr>
-          <w:rFonts w:ascii="Yu Gothic" w:eastAsia="Yu Gothic" w:hAnsi="Yu Gothic"/>
-          <w:sz w:val="20"/>
-          <w:szCs w:val="20"/>
-          <w:lang w:val="en-150"/>
+        </w:rPr>
+        <w:tab/>
+      </w:r>
+      <w:proofErr w:type="gramStart"/>
+      <w:r>
+        <w:rPr>
+          <w:rFonts w:ascii="Yu Gothic" w:eastAsia="Yu Gothic" w:hAnsi="Yu Gothic"/>
+          <w:sz w:val="20"/>
+          <w:szCs w:val="20"/>
+        </w:rPr>
+        <w:t>Sehr</w:t>
+      </w:r>
+      <w:proofErr w:type="gramEnd"/>
+      <w:r>
+        <w:rPr>
+          <w:rFonts w:ascii="Yu Gothic" w:eastAsia="Yu Gothic" w:hAnsi="Yu Gothic"/>
+          <w:sz w:val="20"/>
+          <w:szCs w:val="20"/>
+        </w:rPr>
+        <w:t xml:space="preserve"> gute Kenntnisse</w:t>
+      </w:r>
+      <w:r>
+        <w:rPr>
+          <w:rFonts w:ascii="Yu Gothic" w:eastAsia="Yu Gothic" w:hAnsi="Yu Gothic"/>
+          <w:sz w:val="20"/>
+          <w:szCs w:val="20"/>
         </w:rPr>
         <w:t xml:space="preserve"> </w:t>
       </w:r>
@@ -2899,7 +2586,6 @@
           <w:bCs/>
           <w:sz w:val="20"/>
           <w:szCs w:val="20"/>
-          <w:lang w:val="en-150"/>
         </w:rPr>
       </w:pPr>
       <w:r>
@@ -2907,7 +2593,6 @@
           <w:rFonts w:ascii="Yu Gothic" w:eastAsia="Yu Gothic" w:hAnsi="Yu Gothic"/>
           <w:sz w:val="20"/>
           <w:szCs w:val="20"/>
-          <w:lang w:val="en-150"/>
         </w:rPr>
         <w:t>Bash</w:t>
       </w:r>
@@ -2917,7 +2602,6 @@
           <w:b/>
           <w:sz w:val="20"/>
           <w:szCs w:val="20"/>
-          <w:lang w:val="en-150"/>
         </w:rPr>
         <w:tab/>
       </w:r>
@@ -2927,9 +2611,8 @@
           <w:bCs/>
           <w:sz w:val="20"/>
           <w:szCs w:val="20"/>
-          <w:lang w:val="en-150"/>
-        </w:rPr>
-        <w:t>Advanced skills</w:t>
+        </w:rPr>
+        <w:t>Fortgeschrittene Kenntnisse</w:t>
       </w:r>
       <w:r>
         <w:rPr>
@@ -2937,7 +2620,6 @@
           <w:bCs/>
           <w:sz w:val="20"/>
           <w:szCs w:val="20"/>
-          <w:lang w:val="en-150"/>
         </w:rPr>
         <w:t xml:space="preserve"> </w:t>
       </w:r>
@@ -2950,27 +2632,34 @@
           <w:rFonts w:ascii="Yu Gothic" w:eastAsia="Yu Gothic" w:hAnsi="Yu Gothic"/>
           <w:sz w:val="20"/>
           <w:szCs w:val="20"/>
-          <w:lang w:val="en-150"/>
         </w:rPr>
       </w:pPr>
       <w:r>
         <w:rPr>
           <w:rFonts w:ascii="Yu Gothic" w:eastAsia="Yu Gothic" w:hAnsi="Yu Gothic"/>
-          <w:sz w:val="20"/>
-          <w:szCs w:val="20"/>
-          <w:lang w:val="en-150"/>
-        </w:rPr>
-        <w:t>git</w:t>
-      </w:r>
-      <w:r>
-        <w:rPr>
-          <w:rFonts w:ascii="Yu Gothic" w:eastAsia="Yu Gothic" w:hAnsi="Yu Gothic"/>
-          <w:sz w:val="20"/>
-          <w:szCs w:val="20"/>
-          <w:lang w:val="en-150"/>
-        </w:rPr>
-        <w:tab/>
-        <w:t>Advanced skills</w:t>
+          <w:bCs/>
+          <w:sz w:val="20"/>
+          <w:szCs w:val="20"/>
+        </w:rPr>
+        <w:t>CWL</w:t>
+      </w:r>
+      <w:r>
+        <w:rPr>
+          <w:rFonts w:ascii="Yu Gothic" w:eastAsia="Yu Gothic" w:hAnsi="Yu Gothic"/>
+          <w:bCs/>
+          <w:sz w:val="20"/>
+          <w:szCs w:val="20"/>
+        </w:rPr>
+        <w:tab/>
+      </w:r>
+      <w:r>
+        <w:rPr>
+          <w:rFonts w:ascii="Yu Gothic" w:eastAsia="Yu Gothic" w:hAnsi="Yu Gothic"/>
+          <w:bCs/>
+          <w:sz w:val="20"/>
+          <w:szCs w:val="20"/>
+        </w:rPr>
+        <w:t>Fortgeschrittene Kenntnisse</w:t>
       </w:r>
     </w:p>
     <w:p>
@@ -2981,7 +2670,6 @@
           <w:rFonts w:ascii="Yu Gothic" w:eastAsia="Yu Gothic" w:hAnsi="Yu Gothic"/>
           <w:sz w:val="20"/>
           <w:szCs w:val="20"/>
-          <w:lang w:val="en-150"/>
         </w:rPr>
       </w:pPr>
       <w:r>
@@ -2989,7 +2677,6 @@
           <w:rFonts w:ascii="Yu Gothic" w:eastAsia="Yu Gothic" w:hAnsi="Yu Gothic"/>
           <w:sz w:val="20"/>
           <w:szCs w:val="20"/>
-          <w:lang w:val="en-150"/>
         </w:rPr>
         <w:t>Python</w:t>
       </w:r>
@@ -2998,18 +2685,16 @@
           <w:rFonts w:ascii="Yu Gothic" w:eastAsia="Yu Gothic" w:hAnsi="Yu Gothic"/>
           <w:sz w:val="20"/>
           <w:szCs w:val="20"/>
-          <w:lang w:val="en-150"/>
-        </w:rPr>
-        <w:tab/>
-      </w:r>
-      <w:r>
-        <w:rPr>
-          <w:rFonts w:ascii="Yu Gothic" w:eastAsia="Yu Gothic" w:hAnsi="Yu Gothic"/>
-          <w:sz w:val="20"/>
-          <w:szCs w:val="20"/>
-          <w:lang w:val="en-150"/>
-        </w:rPr>
-        <w:t>Basic skills</w:t>
+        </w:rPr>
+        <w:tab/>
+      </w:r>
+      <w:r>
+        <w:rPr>
+          <w:rFonts w:ascii="Yu Gothic" w:eastAsia="Yu Gothic" w:hAnsi="Yu Gothic"/>
+          <w:sz w:val="20"/>
+          <w:szCs w:val="20"/>
+        </w:rPr>
+        <w:t>Grundkenntnisse</w:t>
       </w:r>
     </w:p>
     <w:p>
@@ -3018,7 +2703,6 @@
           <w:rFonts w:ascii="Yu Gothic" w:eastAsia="Yu Gothic" w:hAnsi="Yu Gothic"/>
           <w:sz w:val="32"/>
           <w:szCs w:val="32"/>
-          <w:lang w:val="en-150"/>
         </w:rPr>
       </w:pPr>
     </w:p>
@@ -3032,7 +2716,6 @@
           <w:bCs/>
           <w:sz w:val="20"/>
           <w:szCs w:val="20"/>
-          <w:lang w:val="en-150"/>
         </w:rPr>
       </w:pPr>
     </w:p>
@@ -3046,7 +2729,6 @@
           <w:bCs/>
           <w:sz w:val="20"/>
           <w:szCs w:val="20"/>
-          <w:lang w:val="en-150"/>
         </w:rPr>
       </w:pPr>
     </w:p>
@@ -3058,7 +2740,6 @@
           <w:rFonts w:ascii="Yu Gothic" w:eastAsia="Yu Gothic" w:hAnsi="Yu Gothic"/>
           <w:sz w:val="20"/>
           <w:szCs w:val="20"/>
-          <w:lang w:val="en-150"/>
         </w:rPr>
       </w:pPr>
     </w:p>
@@ -3068,7 +2749,6 @@
           <w:rFonts w:ascii="Yu Gothic" w:eastAsia="Yu Gothic" w:hAnsi="Yu Gothic"/>
           <w:sz w:val="32"/>
           <w:szCs w:val="32"/>
-          <w:lang w:val="en-150"/>
         </w:rPr>
       </w:pPr>
     </w:p>
@@ -3078,7 +2758,6 @@
           <w:rFonts w:ascii="Yu Gothic" w:eastAsia="Yu Gothic" w:hAnsi="Yu Gothic"/>
           <w:sz w:val="20"/>
           <w:szCs w:val="20"/>
-          <w:lang w:val="en-150"/>
         </w:rPr>
       </w:pPr>
     </w:p>
@@ -3487,18 +3166,18 @@
     <w:lsdException w:name="Unresolved Mention" w:semiHidden="1" w:unhideWhenUsed="1"/>
     <w:lsdException w:name="Smart Link" w:semiHidden="1" w:unhideWhenUsed="1"/>
   </w:latentStyles>
-  <w:style w:type="paragraph" w:default="1" w:styleId="Standard">
+  <w:style w:type="paragraph" w:default="1" w:styleId="Normal">
     <w:name w:val="Normal"/>
     <w:qFormat/>
     <w:rsid w:val="00F56D8F"/>
   </w:style>
-  <w:style w:type="character" w:default="1" w:styleId="Absatz-Standardschriftart">
+  <w:style w:type="character" w:default="1" w:styleId="DefaultParagraphFont">
     <w:name w:val="Default Paragraph Font"/>
     <w:uiPriority w:val="1"/>
     <w:semiHidden/>
     <w:unhideWhenUsed/>
   </w:style>
-  <w:style w:type="table" w:default="1" w:styleId="NormaleTabelle">
+  <w:style w:type="table" w:default="1" w:styleId="TableNormal">
     <w:name w:val="Normal Table"/>
     <w:uiPriority w:val="99"/>
     <w:semiHidden/>
@@ -3513,7 +3192,7 @@
       </w:tblCellMar>
     </w:tblPr>
   </w:style>
-  <w:style w:type="numbering" w:default="1" w:styleId="KeineListe">
+  <w:style w:type="numbering" w:default="1" w:styleId="NoList">
     <w:name w:val="No List"/>
     <w:uiPriority w:val="99"/>
     <w:semiHidden/>

</xml_diff>